<commit_message>
Correct the citations issue.
</commit_message>
<xml_diff>
--- a/report/Femicidios-en-el-Ecuador.docx
+++ b/report/Femicidios-en-el-Ecuador.docx
@@ -77,10 +77,10 @@
         <w:pStyle w:val="Date"/>
       </w:pPr>
       <w:r>
-        <w:t xml:space="preserve">2022-11-15</w:t>
-      </w:r>
-    </w:p>
-    <w:bookmarkStart w:id="27" w:name="muertes-violentas-de-mujeres-en-ecuador"/>
+        <w:t xml:space="preserve">2022-11-17</w:t>
+      </w:r>
+    </w:p>
+    <w:bookmarkStart w:id="28" w:name="muertes-violentas-de-mujeres-en-ecuador"/>
     <w:p>
       <w:pPr>
         <w:pStyle w:val="Heading1"/>
@@ -141,24 +141,24 @@
         <w:pStyle w:val="BodyText"/>
       </w:pPr>
       <w:r>
-        <w:t xml:space="preserve">En Ecuador existe un recuento de muertes violentas de mujeres desde agosto 2014, año en el que se tipificó el delito de femicidio en el Código Orgánico Integral Penal (COIP) - cuerpo de ley que regula el poder punitivo del estado</w:t>
-      </w:r>
-      <w:r>
-        <w:rPr>
-          <w:vertAlign w:val="superscript"/>
-        </w:rPr>
-        <w:t xml:space="preserve">[1]</w:t>
-      </w:r>
-      <w:r>
-        <w:t xml:space="preserve"> </w:t>
-      </w:r>
-      <w:r>
-        <w:t xml:space="preserve">- hasta finales de 2022, momento en el que los autores recuperaron los datos del</w:t>
-      </w:r>
-      <w:r>
-        <w:t xml:space="preserve"> </w:t>
-      </w:r>
-      <w:hyperlink r:id="rId23">
+        <w:t xml:space="preserve">En Ecuador existe un recuento de muertes violentas de mujeres desde agosto 2014, año en el que se tipificó el delito de femicidio en el COIP</w:t>
+      </w:r>
+      <w:r>
+        <w:rPr>
+          <w:rStyle w:val="FootnoteReference"/>
+        </w:rPr>
+        <w:footnoteReference w:id="23"/>
+      </w:r>
+      <w:r>
+        <w:t xml:space="preserve"> </w:t>
+      </w:r>
+      <w:r>
+        <w:t xml:space="preserve">hasta finales de 2022, momento en el que los autores recuperaron los datos del</w:t>
+      </w:r>
+      <w:r>
+        <w:t xml:space="preserve"> </w:t>
+      </w:r>
+      <w:hyperlink r:id="rId24">
         <w:r>
           <w:rPr>
             <w:rStyle w:val="Hyperlink"/>
@@ -176,16 +176,10 @@
         <w:rPr>
           <w:rStyle w:val="FootnoteReference"/>
         </w:rPr>
-        <w:footnoteReference w:id="24"/>
-      </w:r>
-      <w:r>
-        <w:rPr>
-          <w:vertAlign w:val="superscript"/>
-        </w:rPr>
-        <w:t xml:space="preserve">[2]</w:t>
-      </w:r>
-      <w:r>
-        <w:t xml:space="preserve">. Los autores recopilamos esta información del reporte, la cual se puede observar en el gráfico de arriba. Las cifras separan a las muertes de mujeres en dos categorías diferentes, siendo una los</w:t>
+        <w:footnoteReference w:id="25"/>
+      </w:r>
+      <w:r>
+        <w:t xml:space="preserve">. La información recopilada del reporte se puede observar en el gráfico de arriba. Las cifras separan a las muertes de mujeres en dos categorías diferentes, siendo una los</w:t>
       </w:r>
       <w:r>
         <w:t xml:space="preserve"> </w:t>
@@ -216,7 +210,7 @@
         <w:rPr>
           <w:rStyle w:val="FootnoteReference"/>
         </w:rPr>
-        <w:footnoteReference w:id="25"/>
+        <w:footnoteReference w:id="26"/>
       </w:r>
       <w:r>
         <w:t xml:space="preserve">.</w:t>
@@ -227,7 +221,7 @@
         <w:pStyle w:val="BodyText"/>
       </w:pPr>
       <w:r>
-        <w:t xml:space="preserve">La minoría de muertes violentas de mujeres durante el período constituye este delito, quizás debido a la dificultad de la categorización de la misma. La definición del delito en el COIP sitúa al femicidio como un crimen de odio contra la mujer</w:t>
+        <w:t xml:space="preserve">La minoría de muertes violentas de mujeres durante el período se categorizan como femicidios, quizás debido a la dificultad de la categorización de la misma. La definición del delito en el COIP sitúa al femicidio como un crimen de odio contra la mujer</w:t>
       </w:r>
       <w:r>
         <w:t xml:space="preserve"> </w:t>
@@ -246,7 +240,7 @@
         <w:rPr>
           <w:vertAlign w:val="superscript"/>
         </w:rPr>
-        <w:t xml:space="preserve">[2]</w:t>
+        <w:t xml:space="preserve">[1]</w:t>
       </w:r>
       <w:r>
         <w:t xml:space="preserve">. Por esta razón sería adecuado considerar que las cifras de femicidios reportados por el gobierno pueden estar considerablemente subestimadas. Sería natural observar las cifras de muertes violentas de mujeres que no han sido categorizados como femicidios para poder superar esa subestimación.</w:t>
@@ -257,7 +251,7 @@
         <w:pStyle w:val="BodyText"/>
       </w:pPr>
       <w:r>
-        <w:t xml:space="preserve">Este gráfico también contempla las cifras de muertes de mujeres en contexto delictivo en categorías ajenas al femicidio. Esta categoría incluye aquellas muertes de mujeres por</w:t>
+        <w:t xml:space="preserve">Este gráfico también contempla las cifras de muertes de mujeres en contexto delictivo en categorías ajenas al femicidio. Se incluye aquellas muertes de mujeres por</w:t>
       </w:r>
       <w:r>
         <w:t xml:space="preserve"> </w:t>
@@ -275,7 +269,7 @@
         <w:rPr>
           <w:rStyle w:val="FootnoteReference"/>
         </w:rPr>
-        <w:footnoteReference w:id="26"/>
+        <w:footnoteReference w:id="27"/>
       </w:r>
       <w:r>
         <w:t xml:space="preserve">, asesinato, sicariato, robo, ejecución extrajudicial, secuestro extorsivo, abandono de persona, violación, acto de odio, abigeato, extralimitación en un acto de servicio, entre otros. Bajo esta aclaración, sería posible llegar a la conclusión que dada la dificultad de la sentencia de un femicidio, buena parte de los</w:t>
@@ -302,11 +296,31 @@
         <w:pStyle w:val="BodyText"/>
       </w:pPr>
       <w:r>
-        <w:t xml:space="preserve">Un hecho notable es que el año 2022, sin haberse terminado aún, presenta un notable aumento respecto al 2021 y es, de hecho, el año con más muertes dentro del período para el que se cuenta con información. Esto sugeriría que el 2022, hasta el momento, ha sido un año especialmente violento para las mujeres. Respecto al 2021, el 2022 presenta alrededor de un 20% más del total de muertes violentas para el año anterior. Este preocupante hallazgo preliminar abre el camino hacia varias preguntas necesarias para caracterizar este incremento, preguntas que son difíciles de responder en la manera en la que se manejan los datos sobre violencia de género en el Ecuador. Eventualmente, si bien algunas de estas preguntas las pudimos responder parcialmente, las conclusiones que pudimos obtener solo dan paso a más preguntas sobre la manera en la que el Ecuador maneja la información sobre delitos violentos y cómo se la utiliza (si ha alguna vez se lo ha hecho) para generar política pública.</w:t>
-      </w:r>
-    </w:p>
-    <w:bookmarkEnd w:id="27"/>
-    <w:bookmarkStart w:id="38" w:name="el-problema-estadístico-y-organizacional"/>
+        <w:t xml:space="preserve">Un hecho notable es que el año 2022, sin haberse terminado aún, presenta un notable aumento en muertes violentas de mujeres respecto al 2021 y es, de hecho, el año con mayor número de muertes para el que se cuenta con información. Esto podría sugerir que el 2022 ha sido un año especialmente violento para las mujeres. Respecto al 2021, el 2022 presenta alrededor de un 20% más del total de muertes violentas para el año anterior. Este preocupante hallazgo preliminar abre el camino hacia varias preguntas necesarias para caracterizar este incremento, preguntas que son difíciles de responder en la manera en la que se manejan los datos sobre violencia de género en el Ecuador. ¿Existió realmente un aumento en los delitos de odio hacia la mujer? ¿Tiene algo que ver la ola de violencia</w:t>
+      </w:r>
+      <w:r>
+        <w:rPr>
+          <w:vertAlign w:val="superscript"/>
+        </w:rPr>
+        <w:t xml:space="preserve">[3]</w:t>
+      </w:r>
+      <w:r>
+        <w:t xml:space="preserve"> </w:t>
+      </w:r>
+      <w:r>
+        <w:t xml:space="preserve">relacionada al narcotráfico con este aumento?, pero más que nada, ¿de dónde provienen los datos y se puede asegurar su veracidad?</w:t>
+      </w:r>
+    </w:p>
+    <w:p>
+      <w:pPr>
+        <w:pStyle w:val="BodyText"/>
+      </w:pPr>
+      <w:r>
+        <w:t xml:space="preserve">Eventualmente, si bien algunas de estas preguntas las pudimos responder parcialmente, las conclusiones que pudimos obtener solo dan paso a más preguntas sobre la manera en la que el Ecuador maneja la información sobre delitos violentos y cómo se la utiliza (si ha alguna vez se lo ha hecho) para generar política pública.</w:t>
+      </w:r>
+    </w:p>
+    <w:bookmarkEnd w:id="28"/>
+    <w:bookmarkStart w:id="43" w:name="el-problema-estadístico-y-organizacional"/>
     <w:p>
       <w:pPr>
         <w:pStyle w:val="Heading1"/>
@@ -320,7 +334,7 @@
         <w:pStyle w:val="FirstParagraph"/>
       </w:pPr>
       <w:r>
-        <w:t xml:space="preserve">La posibilidad de que el 2022 sea el año más violento para las mujeres del Ecuador definitivamente ameritó un análisis más profundo, sin embargo, el reporte oficial no provée accesso directo a los datos ni a un documento exhaustivo sobre su metodología de elaboración. Lo poco que se logró conocer es que el aumento en muertes de mujeres en contexto delictivo se debió a muertes que</w:t>
+        <w:t xml:space="preserve">La posibilidad de que el 2022 sea el año más violento para las mujeres del Ecuador definitivamente ameritó un análisis más profundo, sin embargo, el reporte oficial no brinda accesso directo a los datos ni a un documento exhaustivo sobre su metodología de elaboración. Lo poco que se logró conocer es que el aumento en muertes de mujeres en contexto delictivo se debió a muertes que</w:t>
       </w:r>
       <w:r>
         <w:t xml:space="preserve"> </w:t>
@@ -336,7 +350,7 @@
         <w:t xml:space="preserve"> </w:t>
       </w:r>
       <w:r>
-        <w:t xml:space="preserve">son femicidios, pero debido al problema que mencionamos anteriormente, esto no nos dice mucho.</w:t>
+        <w:t xml:space="preserve">son femicidios, pero debido al problema que mencionamos anteriormente, esto no nos dice mucho. En esta etapa, podría sugerirse que la ola de violencia reciente del Ecuador podría tener algo que ver con el aumento de las muertes de mujeres en contexto delictivo, pero no se puede asegurar si esto tiene que ver con delitos de odio hacia la mujer.</w:t>
       </w:r>
     </w:p>
     <w:p>
@@ -344,12 +358,12 @@
         <w:pStyle w:val="BodyText"/>
       </w:pPr>
       <w:r>
-        <w:t xml:space="preserve">Nuestra investigación nos llevó al Ministerio de Gobierno, una de las instituciones que participa dentro de la Comisión del reporte oficial, en donde encontramos bases de datos abiertas en los</w:t>
-      </w:r>
-      <w:r>
-        <w:t xml:space="preserve"> </w:t>
-      </w:r>
-      <w:hyperlink r:id="rId28">
+        <w:t xml:space="preserve">Nuestra investigación nos llevó al Ministerio de Gobierno, una de las instituciones que participa dentro de la comisión del reporte oficial, en donde encontramos bases de datos abiertas en los</w:t>
+      </w:r>
+      <w:r>
+        <w:t xml:space="preserve"> </w:t>
+      </w:r>
+      <w:hyperlink r:id="rId29">
         <w:r>
           <w:rPr>
             <w:rStyle w:val="Hyperlink"/>
@@ -361,7 +375,7 @@
         <w:t xml:space="preserve"> </w:t>
       </w:r>
       <w:r>
-        <w:t xml:space="preserve">sobre femicidios, homicidios intencionales, entre otros. Pudimos determinar que las cifras de femicidios coinciden al 100% con las cifras del reporte oficial, y se pueden visualizar hasta el 2014 a nivel anual y mensual. Sin embargo, el Ministerio de Gobierno desde el 2014 ha dejado de diferenciar todos las muertes a nivel de género. El filtro de género que hasta el 2013 el Ministerio de Gobierno utilizaba para mostrar la diferencia de muertes entre hombres y mujeres no arroja cifras verdaderas sino valores de</w:t>
+        <w:t xml:space="preserve">sobre femicidios, homicidios intencionales, entre otros. Pudimos determinar que las cifras de femicidios coinciden al 100% con las cifras del reporte oficial, y se pueden visualizar hasta el 2014 a nivel anual y mensual. Sin embargo, el Ministerio de Gobierno desde el 2014 ha dejado de diferenciar todos las muertes a nivel de género. El filtro de género, que hasta el 2013 el Ministerio de Gobierno utilizaba para mostrar la diferencia de muertes entre hombres y mujeres, no arroja cifras verdaderas sino valores de</w:t>
       </w:r>
       <w:r>
         <w:t xml:space="preserve"> </w:t>
@@ -376,7 +390,7 @@
         <w:t xml:space="preserve">”</w:t>
       </w:r>
       <w:r>
-        <w:t xml:space="preserve">. Esto imposibilita verificar la fuente de las cifras del reporte oficial para las muertes de mujeres de categoría diferente a femicidios, por lo que seguíamos sin tener una manera clara de investigar el aumento de muertes de mujeres en contexto delictivo. La poca seriedad con la que se manejan las bases de datos abiertas al público del Gobierno se hace evidente; esto debido a que se sabe que el Gobierno Nacional sí cuenta con estas bases de datos, pero no las ha puesto a disposición pública.</w:t>
+        <w:t xml:space="preserve">. Esto imposibilita verificar la fuente de las cifras del reporte oficial para las muertes de mujeres de categoría diferente a femicidios, por lo que el aumento en muertes seguía sin ser explicado. La poca seriedad con la que se manejan las bases de datos abiertas al público del Gobierno se hace evidente ante este hecho; el Gobierno Nacional sí cuenta con estas bases de datos, pero no las ha puesto a disposición pública.</w:t>
       </w:r>
     </w:p>
     <w:p>
@@ -384,12 +398,12 @@
         <w:pStyle w:val="BodyText"/>
       </w:pPr>
       <w:r>
-        <w:t xml:space="preserve">Si bien el reporte oficial no proporciona la base de datos con la cual genera sus visualizaciones, éste redirecciona al</w:t>
-      </w:r>
-      <w:r>
-        <w:t xml:space="preserve"> </w:t>
-      </w:r>
-      <w:hyperlink r:id="rId29">
+        <w:t xml:space="preserve">Si bien el reporte oficial no proporciona la base de datos con la cual genera sus visualizaciones, éste nos redirecciona al</w:t>
+      </w:r>
+      <w:r>
+        <w:t xml:space="preserve"> </w:t>
+      </w:r>
+      <w:hyperlink r:id="rId30">
         <w:r>
           <w:rPr>
             <w:rStyle w:val="Hyperlink"/>
@@ -401,25 +415,25 @@
         <w:t xml:space="preserve"> </w:t>
       </w:r>
       <w:r>
-        <w:t xml:space="preserve">de la Fiscalía General del Estado (FGE) en caso de necesitar más información, sin embargo, éste último tampoco pone a disposición pública la base de datos mediante la cual se crean las visualizaciones de la página web. Sin embargo, la FGE dispone de un correo electrónico</w:t>
+        <w:t xml:space="preserve">de la Fiscalía General del Estado (FGE) en caso de necesitar más información. Desafortunadamente, éste último tampoco pone a disposición pública la base de datos mediante la cual se crean las visualizaciones de la página web. Sin embargo, la FGE dispone de un correo electrónico</w:t>
       </w:r>
       <w:r>
         <w:rPr>
           <w:rStyle w:val="FootnoteReference"/>
         </w:rPr>
-        <w:footnoteReference w:id="30"/>
-      </w:r>
-      <w:r>
-        <w:t xml:space="preserve"> </w:t>
-      </w:r>
-      <w:r>
-        <w:t xml:space="preserve">para hacer pedidos de información. Realizamos un pedido de información inicial para varios delitos tipificados en el COIP</w:t>
+        <w:footnoteReference w:id="31"/>
+      </w:r>
+      <w:r>
+        <w:t xml:space="preserve"> </w:t>
+      </w:r>
+      <w:r>
+        <w:t xml:space="preserve">para realizar pedidos de información. Realizamos un pedido de información inicial para varios delitos tipificados en el COIP</w:t>
       </w:r>
       <w:r>
         <w:rPr>
           <w:rStyle w:val="FootnoteReference"/>
         </w:rPr>
-        <w:footnoteReference w:id="31"/>
+        <w:footnoteReference w:id="32"/>
       </w:r>
       <w:r>
         <w:t xml:space="preserve">, la cual fue atendida a debido tiempo, pero nos encontramos con varias sorpresas.</w:t>
@@ -438,7 +452,7 @@
         <w:pStyle w:val="BodyText"/>
       </w:pPr>
       <w:r>
-        <w:t xml:space="preserve">Si bien la información que se nos envió incluyó información hasta el 2014 para todos los delitos solicitados, se nos dijo que no se podía proporcionar información suficiente para diferenciar víctimas por género, debido a que</w:t>
+        <w:t xml:space="preserve">Si bien la información que nos enviaron incluyó información desde el 2014 en adelante para todos los delitos solicitados, se nos dijo que no se podía proporcionar información suficiente para diferenciar víctimas por género, debido a que</w:t>
       </w:r>
       <w:r>
         <w:t xml:space="preserve"> </w:t>
@@ -454,7 +468,7 @@
         <w:t xml:space="preserve"> </w:t>
       </w:r>
       <w:r>
-        <w:t xml:space="preserve">En lugar de un número de muertes femeninas, como presenta el reporte oficial, la información que nos envió la fiscalía nos</w:t>
+        <w:t xml:space="preserve">En lugar de un número de muertes de mujeres, como presenta el reporte oficial, la información que nos envió la fiscalía nos</w:t>
       </w:r>
       <w:r>
         <w:t xml:space="preserve"> </w:t>
@@ -506,18 +520,18 @@
           <wp:inline>
             <wp:extent cx="5334000" cy="2987039"/>
             <wp:effectExtent b="0" l="0" r="0" t="0"/>
-            <wp:docPr descr="" title="" id="33" name="Picture"/>
+            <wp:docPr descr="" title="" id="34" name="Picture"/>
             <a:graphic>
               <a:graphicData uri="http://schemas.openxmlformats.org/drawingml/2006/picture">
                 <pic:pic>
                   <pic:nvPicPr>
-                    <pic:cNvPr descr="../images/graf6-fge-comparacion.png" id="34" name="Picture"/>
+                    <pic:cNvPr descr="../images/graf2-fge-comparacion.png" id="35" name="Picture"/>
                     <pic:cNvPicPr>
                       <a:picLocks noChangeArrowheads="1" noChangeAspect="1"/>
                     </pic:cNvPicPr>
                   </pic:nvPicPr>
                   <pic:blipFill>
-                    <a:blip r:embed="rId32"/>
+                    <a:blip r:embed="rId33"/>
                     <a:stretch>
                       <a:fillRect/>
                     </a:stretch>
@@ -543,11 +557,13 @@
           </wp:inline>
         </w:drawing>
       </w:r>
-      <w:r>
-        <w:t xml:space="preserve"> </w:t>
-      </w:r>
-      <w:r>
-        <w:t xml:space="preserve">De todas maneras, se utilizaron los datos enviados por la FGE para analizar el delito de femicidio desde 2014 a 2022. Como se esperaría con un delito tipificado recientemente, el número de denuncias aumentó de forma empinada con el tiempo, estabilizándose con el tiempo. Se tiene una tasa de crecimiento considerable después de la introducción del delito a la legislación (sobrepasando el 200%), lo que probablemente corresponde a denuncias de femicidios que</w:t>
+    </w:p>
+    <w:p>
+      <w:pPr>
+        <w:pStyle w:val="BodyText"/>
+      </w:pPr>
+      <w:r>
+        <w:t xml:space="preserve">De todas maneras, se utilizaron los datos enviados por la FGE para analizar el delito de femicidio desde 2014 a 2022. Como se esperaría con un delito tipificado recientemente, el número de denuncias aumentó de forma empinada con el tiempo, estabilizándose gradualmente. Se tiene una tasa de crecimiento considerable después de la introducción del delito (sobrepasando el 200%), lo que probablemente corresponde a denuncias de femicidios que</w:t>
       </w:r>
       <w:r>
         <w:t xml:space="preserve"> </w:t>
@@ -563,7 +579,7 @@
         <w:t xml:space="preserve"> </w:t>
       </w:r>
       <w:r>
-        <w:t xml:space="preserve">sucedieron durante ese mismo año. Este es uno de los problemas estadísticos a los que tanto analistas como instituciones públicas se enfrentan analizando datos de delitos: solamente será observable la denuncia, pero no el crimen en sí. Esto genera dos problemas diferentes para nuestros propósitos (1) el número de denuncias dentro de un año puede ser de crímenes cometidos en años anteriores, especialmente las denuncias realizadas en enero (2) existe un gran número de crímenes que jamas se llegan a denunciar. Sin embargo, este problema no es nativo al delito de femicidio. En general, si bien el movimiento de las denuncias contra femicidios se mueve en la misma tendencia que los femicidios provistos por el reporte oficial y el Ministerio de Gobierno, no es posible llegar a conclusiones más profundas que a las que hemos llegado anteriormente.</w:t>
+        <w:t xml:space="preserve">sucedieron durante ese mismo año. Este es uno de los problemas estadísticos a los que tanto analistas como instituciones públicas se enfrentan analizando datos de delitos: solamente será observable la denuncia, pero no el crimen en sí. Esto genera dos problemas diferentes para nuestros propósitos: (1) el número de denuncias dentro de un año puede ser de crímenes cometidos en años anteriores, especialmente las denuncias realizadas en enero y (2) existe un gran número de crímenes que jamas se llegan a denunciar. En general, si bien el movimiento de las denuncias contra femicidios se mueve en la misma tendencia que los femicidios provistos por el reporte oficial y el Ministerio de Gobierno, no es posible llegar a conclusiones más profundas que a las que hemos llegado anteriormente.</w:t>
       </w:r>
     </w:p>
     <w:p>
@@ -576,7 +592,7 @@
       <w:r>
         <w:t xml:space="preserve"> </w:t>
       </w:r>
-      <w:hyperlink r:id="rId35">
+      <w:hyperlink r:id="rId36">
         <w:r>
           <w:rPr>
             <w:rStyle w:val="Hyperlink"/>
@@ -585,7 +601,7 @@
         </w:r>
       </w:hyperlink>
       <w:r>
-        <w:t xml:space="preserve">. De esta fuente pudimos obtener el número de muertes violentas, en donde si es posible realizar una diferenciación a nivel de género. Sin embargo, el problema aquí es que no existe una categorización de muertes por delito, debido a que el Registro Civil no es una institución enfocada a lo legal. Lo mejor que se puede hacer es realizar una comparación de muertes violentas entre hombres y mujeres, en donde la cifra de muertes violentas de mujeres es comparable al total de muertes de mujeres en contexto delictivo que se puede ver en el primer gráfico.</w:t>
+        <w:t xml:space="preserve">. De esta fuente pudimos obtener el número de muertes violentas, en donde sí es posible realizar una diferenciación a nivel de género. Sin embargo, el problema aquí es que no existe una categorización de muertes por delito, debido a que el Registro Civil no es una institución enfocada en el ámbito legal. Lo mejor que se puede hacer es realizar una comparación de muertes violentas entre hombres y mujeres, en donde la cifra de muertes violentas de mujeres es comparable al total de muertes de mujeres en contexto delictivo que se puede ver en el primer gráfico de este artículo. A continuación, graficamos el porcentaje de muertes violentas de mujeres como porcentaje del total de muertes violentas (hombres y mujeres). Se puede observar que las muertes violentas (de forma relativa) llegaron a su pico más alto durante el 2017 desde ese año han caído considerablemente; de hecho se encuentran en su punto más bajo en 2022.</w:t>
       </w:r>
     </w:p>
     <w:p>
@@ -593,69 +609,134 @@
         <w:pStyle w:val="BodyText"/>
       </w:pPr>
       <w:r>
-        <w:t xml:space="preserve">No obstante, en el gráfico 3 decidimos incluir la información que nos da el Registro Civil sobre defunciones violentas de mujeres como femicidios. En este gráfico se puede observar que sólo tenemos esta información del año 2011 al 2020. Para el 2020, tenemos un número menor de femicidios en comparación a los años anteriores con un cambio porcentual negativo con respecto al 2019 de 19.75% y el año con una mayor cantidad de este tipo de incidentes es el 2012. Otra vez logramos determinar que los datos varían con respecto a las otras fuentes.</w:t>
+        <w:drawing>
+          <wp:inline>
+            <wp:extent cx="5334000" cy="2987039"/>
+            <wp:effectExtent b="0" l="0" r="0" t="0"/>
+            <wp:docPr descr="" title="" id="38" name="Picture"/>
+            <a:graphic>
+              <a:graphicData uri="http://schemas.openxmlformats.org/drawingml/2006/picture">
+                <pic:pic>
+                  <pic:nvPicPr>
+                    <pic:cNvPr descr="../images/graf3-inec-genero-comp.png" id="39" name="Picture"/>
+                    <pic:cNvPicPr>
+                      <a:picLocks noChangeArrowheads="1" noChangeAspect="1"/>
+                    </pic:cNvPicPr>
+                  </pic:nvPicPr>
+                  <pic:blipFill>
+                    <a:blip r:embed="rId37"/>
+                    <a:stretch>
+                      <a:fillRect/>
+                    </a:stretch>
+                  </pic:blipFill>
+                  <pic:spPr bwMode="auto">
+                    <a:xfrm>
+                      <a:off x="0" y="0"/>
+                      <a:ext cx="5334000" cy="2987039"/>
+                    </a:xfrm>
+                    <a:prstGeom prst="rect">
+                      <a:avLst/>
+                    </a:prstGeom>
+                    <a:noFill/>
+                    <a:ln w="9525">
+                      <a:noFill/>
+                      <a:headEnd/>
+                      <a:tailEnd/>
+                    </a:ln>
+                  </pic:spPr>
+                </pic:pic>
+              </a:graphicData>
+            </a:graphic>
+          </wp:inline>
+        </w:drawing>
       </w:r>
     </w:p>
     <w:p>
       <w:pPr>
         <w:pStyle w:val="BodyText"/>
       </w:pPr>
-    </w:p>
-    <w:p>
-      <w:pPr>
-        <w:pStyle w:val="BodyText"/>
-      </w:pPr>
-      <w:r>
-        <w:t xml:space="preserve">Con el objetivo de tener información de una fuente que no esté controlada o dirigida por el Estado, incluímos a los datos que han sido recopilados por la Asociación Latinoamericana para el Desarrollo Alternativo (ALDEA),</w:t>
-      </w:r>
-      <w:r>
-        <w:t xml:space="preserve"> </w:t>
-      </w:r>
-      <w:r>
-        <w:t xml:space="preserve">“</w:t>
-      </w:r>
-      <w:r>
-        <w:t xml:space="preserve">una organización sin fines de lucro conformada por un grupo de mujeres y hombres con alto compromiso para apoyar en la construcción de una sociedad incluyente, equitativa y sustentable</w:t>
-      </w:r>
-      <w:r>
-        <w:t xml:space="preserve">”</w:t>
-      </w:r>
-      <w:r>
-        <w:t xml:space="preserve"> </w:t>
-      </w:r>
-      <w:r>
-        <w:t xml:space="preserve">(cita:</w:t>
-      </w:r>
-      <w:r>
-        <w:t xml:space="preserve"> </w:t>
-      </w:r>
-      <w:hyperlink r:id="rId36">
+      <w:r>
+        <w:t xml:space="preserve">Con el objetivo de tener información de una fuente que no esté controlada o dirigida por el Estado, tomamos en cuenta los datos recopilados por la Asociación Latinoamericana para el Desarrollo Alternativo (ALDEA), una fundación sin fines de lucro con enfoque social y especializada en</w:t>
+      </w:r>
+      <w:r>
+        <w:t xml:space="preserve"> </w:t>
+      </w:r>
+      <w:r>
+        <w:rPr>
+          <w:iCs/>
+          <w:i/>
+        </w:rPr>
+        <w:t xml:space="preserve">cartografía espacial y social del Ecuador</w:t>
+      </w:r>
+      <w:r>
+        <w:t xml:space="preserve"> </w:t>
+      </w:r>
+      <w:r>
+        <w:t xml:space="preserve">que recientemente ha estado reportando</w:t>
+      </w:r>
+      <w:r>
+        <w:t xml:space="preserve"> </w:t>
+      </w:r>
+      <w:hyperlink r:id="rId40">
         <w:r>
           <w:rPr>
             <w:rStyle w:val="Hyperlink"/>
           </w:rPr>
-          <w:t xml:space="preserve">http://www.fundacionaldea.org/inicio</w:t>
+          <w:t xml:space="preserve">cifras</w:t>
         </w:r>
       </w:hyperlink>
       <w:r>
-        <w:t xml:space="preserve">). En esta fuente encontramos un</w:t>
-      </w:r>
-      <w:r>
-        <w:t xml:space="preserve"> </w:t>
-      </w:r>
-      <w:hyperlink r:id="rId37">
+        <w:t xml:space="preserve"> </w:t>
+      </w:r>
+      <w:r>
+        <w:t xml:space="preserve">de</w:t>
+      </w:r>
+      <w:r>
+        <w:t xml:space="preserve"> </w:t>
+      </w:r>
+      <w:r>
+        <w:rPr>
+          <w:iCs/>
+          <w:i/>
+        </w:rPr>
+        <w:t xml:space="preserve">femi(ni)cidios</w:t>
+      </w:r>
+      <w:r>
+        <w:rPr>
+          <w:rStyle w:val="FootnoteReference"/>
+        </w:rPr>
+        <w:footnoteReference w:id="41"/>
+      </w:r>
+      <w:r>
+        <w:t xml:space="preserve"> </w:t>
+      </w:r>
+      <w:r>
+        <w:t xml:space="preserve">en el país. Un</w:t>
+      </w:r>
+      <w:r>
+        <w:t xml:space="preserve"> </w:t>
+      </w:r>
+      <w:hyperlink r:id="rId42">
         <w:r>
           <w:rPr>
             <w:rStyle w:val="Hyperlink"/>
           </w:rPr>
-          <w:t xml:space="preserve">reporte</w:t>
+          <w:t xml:space="preserve">reporte interactivo</w:t>
         </w:r>
       </w:hyperlink>
       <w:r>
         <w:t xml:space="preserve"> </w:t>
       </w:r>
       <w:r>
-        <w:t xml:space="preserve">del año 2014 al 2022. De acuerdo a estos datos como se puede ver en el gráfico 4, el año 2022 ha sido el que más femicidios ha presentado con un cambio porcentual de 5.58% en comparación al 2021. Cabe recalcar que ALDEA dentro de los femicidios también considera muerte de mujeres por delincuencia organizada y transfemicidios, los cuales hacen referencia al asesinato de hombres que se identifcan con el género femenino (mujeres trans). Las otras instituciones que poseen datos de femicidios en Ecuador no abarcan o al menos no detallan que este tipo de delito (transmeficidio) esté dentro de lo que clasifican como</w:t>
+        <w:t xml:space="preserve">de ALDEA describe de forma general la metodología de los datos</w:t>
+      </w:r>
+    </w:p>
+    <w:p>
+      <w:pPr>
+        <w:pStyle w:val="BodyText"/>
+      </w:pPr>
+      <w:r>
+        <w:t xml:space="preserve">De acuerdo a estos datos como se puede ver en el gráfico 4, el año 2022 ha sido el que más femicidios ha presentado con un cambio porcentual de 5.58% en comparación al 2021. Cabe recalcar que ALDEA dentro de los femicidios también considera muerte de mujeres por delincuencia organizada y transfemicidios, los cuales hacen referencia al asesinato de hombres que se identifcan con el género femenino (mujeres trans). Las otras instituciones que poseen datos de femicidios en Ecuador no abarcan o al menos no detallan que este tipo de delito (transmeficidio) esté dentro de lo que clasifican como</w:t>
       </w:r>
       <w:r>
         <w:t xml:space="preserve"> </w:t>
@@ -673,8 +754,8 @@
         <w:t xml:space="preserve">. Por esto se esperaría que el número de femicidios presentado por ALDEA sea mayor al de las otras instituciones. Sin embargo al considerar defunciones de mujeres en general como se puede observar en el gráfico 5, ALDEA tiene un menor número de tipo de muerte clasificada como femicidio.</w:t>
       </w:r>
     </w:p>
-    <w:bookmarkEnd w:id="38"/>
-    <w:bookmarkStart w:id="45" w:name="el-problema-de-rendición-de-cuentas"/>
+    <w:bookmarkEnd w:id="43"/>
+    <w:bookmarkStart w:id="52" w:name="el-problema-de-rendición-de-cuentas"/>
     <w:p>
       <w:pPr>
         <w:pStyle w:val="Heading1"/>
@@ -759,19 +840,14 @@
         </m:r>
       </m:oMath>
     </w:p>
-    <w:p>
-      <w:pPr>
-        <w:pStyle w:val="BodyText"/>
-      </w:pPr>
-    </w:p>
-    <w:bookmarkStart w:id="44" w:name="refs"/>
-    <w:bookmarkStart w:id="40" w:name="ref-códigoo"/>
+    <w:bookmarkStart w:id="51" w:name="refs"/>
+    <w:bookmarkStart w:id="45" w:name="ref-fiscalía"/>
     <w:p>
       <w:pPr>
         <w:pStyle w:val="Bibliography"/>
       </w:pPr>
       <w:r>
-        <w:t xml:space="preserve">1. vLex. (n.d.).</w:t>
+        <w:t xml:space="preserve">1. Físcalía General del Estado. (n.d.).</w:t>
       </w:r>
       <w:r>
         <w:t xml:space="preserve"> </w:t>
@@ -781,75 +857,41 @@
           <w:iCs/>
           <w:i/>
         </w:rPr>
-        <w:t xml:space="preserve">Código orgánico integral penal</w:t>
-      </w:r>
-      <w:r>
-        <w:t xml:space="preserve">.</w:t>
-      </w:r>
-      <w:r>
-        <w:t xml:space="preserve"> </w:t>
-      </w:r>
-      <w:hyperlink r:id="rId39">
-        <w:r>
-          <w:rPr>
-            <w:rStyle w:val="Hyperlink"/>
-          </w:rPr>
-          <w:t xml:space="preserve">https://vlex.ec/vid/codigo-organico-integral-penal-631464447</w:t>
-        </w:r>
-      </w:hyperlink>
-    </w:p>
-    <w:bookmarkEnd w:id="40"/>
-    <w:bookmarkStart w:id="42" w:name="ref-fiscalía"/>
-    <w:p>
-      <w:pPr>
-        <w:pStyle w:val="Bibliography"/>
-      </w:pPr>
-      <w:r>
-        <w:t xml:space="preserve">2. Físcalía General del Estado. (n.d.).</w:t>
-      </w:r>
-      <w:r>
-        <w:t xml:space="preserve"> </w:t>
+        <w:t xml:space="preserve">Fiscalía General del Estado |</w:t>
       </w:r>
       <w:r>
         <w:rPr>
           <w:iCs/>
           <w:i/>
         </w:rPr>
-        <w:t xml:space="preserve">Fiscalía General del Estado |</w:t>
+        <w:t xml:space="preserve"> </w:t>
       </w:r>
       <w:r>
         <w:rPr>
           <w:iCs/>
           <w:i/>
         </w:rPr>
-        <w:t xml:space="preserve"> </w:t>
+        <w:t xml:space="preserve">“</w:t>
       </w:r>
       <w:r>
         <w:rPr>
           <w:iCs/>
           <w:i/>
         </w:rPr>
-        <w:t xml:space="preserve">“</w:t>
+        <w:t xml:space="preserve">Tipificar el femicidio es un gran paso de la legislación ecuatoriana</w:t>
       </w:r>
       <w:r>
         <w:rPr>
           <w:iCs/>
           <w:i/>
         </w:rPr>
-        <w:t xml:space="preserve">Tipificar el femicidio es un gran paso de la legislación ecuatoriana</w:t>
+        <w:t xml:space="preserve">”</w:t>
       </w:r>
       <w:r>
         <w:rPr>
           <w:iCs/>
           <w:i/>
         </w:rPr>
-        <w:t xml:space="preserve">”</w:t>
-      </w:r>
-      <w:r>
-        <w:rPr>
-          <w:iCs/>
-          <w:i/>
-        </w:rPr>
         <w:t xml:space="preserve">, fiscal Tania Moreno</w:t>
       </w:r>
       <w:r>
@@ -858,7 +900,7 @@
       <w:r>
         <w:t xml:space="preserve"> </w:t>
       </w:r>
-      <w:hyperlink r:id="rId41">
+      <w:hyperlink r:id="rId44">
         <w:r>
           <w:rPr>
             <w:rStyle w:val="Hyperlink"/>
@@ -867,14 +909,14 @@
         </w:r>
       </w:hyperlink>
     </w:p>
-    <w:bookmarkEnd w:id="42"/>
-    <w:bookmarkStart w:id="43" w:name="ref-analític2022"/>
+    <w:bookmarkEnd w:id="45"/>
+    <w:bookmarkStart w:id="46" w:name="ref-analític2022"/>
     <w:p>
       <w:pPr>
         <w:pStyle w:val="Bibliography"/>
       </w:pPr>
       <w:r>
-        <w:t xml:space="preserve">3. Consejo Nacional de Igualdad de Género. (2022).</w:t>
+        <w:t xml:space="preserve">2. Consejo Nacional de Igualdad de Género. (2022).</w:t>
       </w:r>
       <w:r>
         <w:t xml:space="preserve"> </w:t>
@@ -892,7 +934,7 @@
       <w:r>
         <w:t xml:space="preserve"> </w:t>
       </w:r>
-      <w:hyperlink r:id="rId23">
+      <w:hyperlink r:id="rId24">
         <w:r>
           <w:rPr>
             <w:rStyle w:val="Hyperlink"/>
@@ -901,9 +943,74 @@
         </w:r>
       </w:hyperlink>
     </w:p>
-    <w:bookmarkEnd w:id="43"/>
-    <w:bookmarkEnd w:id="44"/>
-    <w:bookmarkEnd w:id="45"/>
+    <w:bookmarkEnd w:id="46"/>
+    <w:bookmarkStart w:id="48" w:name="ref-homicidi2021"/>
+    <w:p>
+      <w:pPr>
+        <w:pStyle w:val="Bibliography"/>
+      </w:pPr>
+      <w:r>
+        <w:t xml:space="preserve">3.</w:t>
+      </w:r>
+      <w:r>
+        <w:t xml:space="preserve"> </w:t>
+      </w:r>
+      <w:r>
+        <w:rPr>
+          <w:iCs/>
+          <w:i/>
+        </w:rPr>
+        <w:t xml:space="preserve">Homicidios, motines carcelarios y estado de excepción: ¿por qué hay una ola de violencia en Ecuador?</w:t>
+      </w:r>
+      <w:r>
+        <w:t xml:space="preserve"> (2021).</w:t>
+      </w:r>
+      <w:r>
+        <w:t xml:space="preserve"> </w:t>
+      </w:r>
+      <w:hyperlink r:id="rId47">
+        <w:r>
+          <w:rPr>
+            <w:rStyle w:val="Hyperlink"/>
+          </w:rPr>
+          <w:t xml:space="preserve">https://cnnespanol.cnn.com/2021/10/20/violencia-estado-excepcion-ecuador-orix/</w:t>
+        </w:r>
+      </w:hyperlink>
+    </w:p>
+    <w:bookmarkEnd w:id="48"/>
+    <w:bookmarkStart w:id="50" w:name="ref-panamá"/>
+    <w:p>
+      <w:pPr>
+        <w:pStyle w:val="Bibliography"/>
+      </w:pPr>
+      <w:r>
+        <w:t xml:space="preserve">4. Panamá, G.-L. E. de. (n.d.).</w:t>
+      </w:r>
+      <w:r>
+        <w:t xml:space="preserve"> </w:t>
+      </w:r>
+      <w:r>
+        <w:rPr>
+          <w:iCs/>
+          <w:i/>
+        </w:rPr>
+        <w:t xml:space="preserve">Femicidio o feminicidio, ¿cuál es el término correcto?</w:t>
+      </w:r>
+      <w:r>
+        <w:t xml:space="preserve"> </w:t>
+      </w:r>
+      <w:hyperlink r:id="rId49">
+        <w:r>
+          <w:rPr>
+            <w:rStyle w:val="Hyperlink"/>
+          </w:rPr>
+          <w:t xml:space="preserve">https://www.laestrella.com.pa/nacional/191124/femicidio-feminicidio-termino-correcto</w:t>
+        </w:r>
+      </w:hyperlink>
+    </w:p>
+    <w:bookmarkEnd w:id="50"/>
+    <w:bookmarkEnd w:id="51"/>
+    <w:bookmarkEnd w:id="52"/>
     <w:sectPr/>
   </w:body>
 </w:document>
@@ -929,7 +1036,7 @@
       </w:r>
     </w:p>
   </w:footnote>
-  <w:footnote w:id="24">
+  <w:footnote w:id="23">
     <w:p>
       <w:pPr>
         <w:pStyle w:val="FootnoteText"/>
@@ -944,7 +1051,7 @@
         <w:t xml:space="preserve"> </w:t>
       </w:r>
       <w:r>
-        <w:t xml:space="preserve">Esta comisión constituye a varias diferentes instituciones gubernamentales, pero el reporte en cuestión está colgado en la página web de la Fiscalía General del Estado. En adelante, nos referimos a este esfuerzo como simplemente &lt;&lt;reporte oficial&gt;&gt;.</w:t>
+        <w:t xml:space="preserve">Código Orgánico Integral Penal, el cuerpo de ley que regula el poder punitivo del estado ecuatoriano [@códigoo].</w:t>
       </w:r>
     </w:p>
   </w:footnote>
@@ -963,19 +1070,7 @@
         <w:t xml:space="preserve"> </w:t>
       </w:r>
       <w:r>
-        <w:t xml:space="preserve">Recuperado de la base metodológica del reporte oficial</w:t>
-      </w:r>
-      <w:r>
-        <w:rPr>
-          <w:vertAlign w:val="superscript"/>
-        </w:rPr>
-        <w:t xml:space="preserve">[2]</w:t>
-      </w:r>
-      <w:r>
-        <w:t xml:space="preserve"> </w:t>
-      </w:r>
-      <w:r>
-        <w:t xml:space="preserve">(párr. 5).</w:t>
+        <w:t xml:space="preserve">Esta comisión constituye a varias diferentes instituciones gubernamentales, pero el reporte en cuestión está colgado en la página web de la Fiscalía General del Estado. En adelante, nos referimos a este esfuerzo como simplemente &lt;&lt;reporte oficial&gt;&gt;.</w:t>
       </w:r>
     </w:p>
   </w:footnote>
@@ -994,20 +1089,23 @@
         <w:t xml:space="preserve"> </w:t>
       </w:r>
       <w:r>
-        <w:t xml:space="preserve">Según el reporte del Gobierno, se considera un homicidio intencional a ¨la muerte ilícita causada a una persona con la intención de causarle la muerte o lesiones graves”</w:t>
+        <w:t xml:space="preserve">Recuperado de la base metodológica del reporte oficial</w:t>
       </w:r>
       <w:r>
         <w:rPr>
           <w:vertAlign w:val="superscript"/>
         </w:rPr>
-        <w:t xml:space="preserve">[3]</w:t>
-      </w:r>
-      <w:r>
-        <w:t xml:space="preserve">.</w:t>
+        <w:t xml:space="preserve">[1]</w:t>
+      </w:r>
+      <w:r>
+        <w:t xml:space="preserve"> </w:t>
+      </w:r>
+      <w:r>
+        <w:t xml:space="preserve">(párr. 5).</w:t>
       </w:r>
     </w:p>
   </w:footnote>
-  <w:footnote w:id="30">
+  <w:footnote w:id="27">
     <w:p>
       <w:pPr>
         <w:pStyle w:val="FootnoteText"/>
@@ -1022,7 +1120,25 @@
         <w:t xml:space="preserve"> </w:t>
       </w:r>
       <w:r>
-        <w:t xml:space="preserve">estadistica@fiscalia.gob.com</w:t>
+        <w:t xml:space="preserve">Según el reporte del Gobierno, se considera un homicidio intencional a</w:t>
+      </w:r>
+      <w:r>
+        <w:t xml:space="preserve"> </w:t>
+      </w:r>
+      <w:r>
+        <w:t xml:space="preserve">“</w:t>
+      </w:r>
+      <w:r>
+        <w:t xml:space="preserve">la muerte ilícita causada a una persona con la intención de causarle la muerte o lesiones graves</w:t>
+      </w:r>
+      <w:r>
+        <w:t xml:space="preserve">”</w:t>
+      </w:r>
+      <w:r>
+        <w:rPr>
+          <w:vertAlign w:val="superscript"/>
+        </w:rPr>
+        <w:t xml:space="preserve">[2]</w:t>
       </w:r>
     </w:p>
   </w:footnote>
@@ -1041,7 +1157,51 @@
         <w:t xml:space="preserve"> </w:t>
       </w:r>
       <w:r>
+        <w:t xml:space="preserve">estadistica@fiscalia.gob.com</w:t>
+      </w:r>
+    </w:p>
+  </w:footnote>
+  <w:footnote w:id="32">
+    <w:p>
+      <w:pPr>
+        <w:pStyle w:val="FootnoteText"/>
+      </w:pPr>
+      <w:r>
+        <w:rPr>
+          <w:rStyle w:val="FootnoteReference"/>
+        </w:rPr>
+        <w:footnoteRef/>
+      </w:r>
+      <w:r>
+        <w:t xml:space="preserve"> </w:t>
+      </w:r>
+      <w:r>
         <w:t xml:space="preserve">Femicidio (Art. 141), Homicidio (Art. 144), Asesinato (Art. 140), Sicariato (Art. 143) y Violación (Art. 171).</w:t>
+      </w:r>
+    </w:p>
+  </w:footnote>
+  <w:footnote w:id="41">
+    <w:p>
+      <w:pPr>
+        <w:pStyle w:val="FootnoteText"/>
+      </w:pPr>
+      <w:r>
+        <w:rPr>
+          <w:rStyle w:val="FootnoteReference"/>
+        </w:rPr>
+        <w:footnoteRef/>
+      </w:r>
+      <w:r>
+        <w:t xml:space="preserve"> </w:t>
+      </w:r>
+      <w:r>
+        <w:t xml:space="preserve">En general, el término feminicidio es diferente al femicido debido a que el primero abarca un sentido político en contra del gobierno de turno por la falta del mismo ante el asesinato de una mujer por el hecho de ser mujer, es decir, el feminicidio acarrea el concepto de la impunidad que un Estado desatento genera</w:t>
+      </w:r>
+      <w:r>
+        <w:rPr>
+          <w:vertAlign w:val="superscript"/>
+        </w:rPr>
+        <w:t xml:space="preserve">[4]</w:t>
       </w:r>
     </w:p>
   </w:footnote>

</xml_diff>

<commit_message>
Finalize a first draft.
</commit_message>
<xml_diff>
--- a/report/Femicidios-en-el-Ecuador.docx
+++ b/report/Femicidios-en-el-Ecuador.docx
@@ -320,7 +320,7 @@
       </w:r>
     </w:p>
     <w:bookmarkEnd w:id="28"/>
-    <w:bookmarkStart w:id="43" w:name="el-problema-estadístico-y-organizacional"/>
+    <w:bookmarkStart w:id="40" w:name="el-problema-estadístico-y-organizacional"/>
     <w:p>
       <w:pPr>
         <w:pStyle w:val="Heading1"/>
@@ -651,12 +651,22 @@
         </w:drawing>
       </w:r>
     </w:p>
-    <w:p>
-      <w:pPr>
-        <w:pStyle w:val="BodyText"/>
-      </w:pPr>
-      <w:r>
-        <w:t xml:space="preserve">Con el objetivo de tener información de una fuente que no esté controlada o dirigida por el Estado, tomamos en cuenta los datos recopilados por la Asociación Latinoamericana para el Desarrollo Alternativo (ALDEA), una fundación sin fines de lucro con enfoque social y especializada en</w:t>
+    <w:bookmarkEnd w:id="40"/>
+    <w:bookmarkStart w:id="50" w:name="los-datos-de-la-sociedad-civil"/>
+    <w:p>
+      <w:pPr>
+        <w:pStyle w:val="Heading1"/>
+      </w:pPr>
+      <w:r>
+        <w:t xml:space="preserve">Los datos de la sociedad civil</w:t>
+      </w:r>
+    </w:p>
+    <w:p>
+      <w:pPr>
+        <w:pStyle w:val="FirstParagraph"/>
+      </w:pPr>
+      <w:r>
+        <w:t xml:space="preserve">Con el objetivo de tener información de una fuente que no esté manejada por el Estado, tomamos en cuenta los datos recopilados por la Alianza Feminista para el mapeo de</w:t>
       </w:r>
       <w:r>
         <w:t xml:space="preserve"> </w:t>
@@ -666,18 +676,33 @@
           <w:iCs/>
           <w:i/>
         </w:rPr>
-        <w:t xml:space="preserve">cartografía espacial y social del Ecuador</w:t>
-      </w:r>
-      <w:r>
-        <w:t xml:space="preserve"> </w:t>
-      </w:r>
-      <w:r>
-        <w:t xml:space="preserve">que recientemente ha estado reportando</w:t>
-      </w:r>
-      <w:r>
-        <w:t xml:space="preserve"> </w:t>
-      </w:r>
-      <w:hyperlink r:id="rId40">
+        <w:t xml:space="preserve">femi(ni)cidios</w:t>
+      </w:r>
+      <w:r>
+        <w:rPr>
+          <w:rStyle w:val="FootnoteReference"/>
+        </w:rPr>
+        <w:footnoteReference w:id="41"/>
+      </w:r>
+      <w:r>
+        <w:t xml:space="preserve"> </w:t>
+      </w:r>
+      <w:r>
+        <w:t xml:space="preserve">en Ecuador, una alianza de varias organizaciones sociales ecuatorianas, que, entre otros objetivos, planifica proponer un indicador alternativo para los femicidios en el país. La Alianza es apoyada por la Iniciativa Spotlight de las Naciones Unidas</w:t>
+      </w:r>
+      <w:r>
+        <w:rPr>
+          <w:vertAlign w:val="superscript"/>
+        </w:rPr>
+        <w:t xml:space="preserve">[5]</w:t>
+      </w:r>
+      <w:r>
+        <w:t xml:space="preserve">. Las</w:t>
+      </w:r>
+      <w:r>
+        <w:t xml:space="preserve"> </w:t>
+      </w:r>
+      <w:hyperlink r:id="rId42">
         <w:r>
           <w:rPr>
             <w:rStyle w:val="Hyperlink"/>
@@ -689,34 +714,12 @@
         <w:t xml:space="preserve"> </w:t>
       </w:r>
       <w:r>
-        <w:t xml:space="preserve">de</w:t>
-      </w:r>
-      <w:r>
-        <w:t xml:space="preserve"> </w:t>
-      </w:r>
-      <w:r>
-        <w:rPr>
-          <w:iCs/>
-          <w:i/>
-        </w:rPr>
-        <w:t xml:space="preserve">femi(ni)cidios</w:t>
-      </w:r>
-      <w:r>
-        <w:rPr>
-          <w:rStyle w:val="FootnoteReference"/>
-        </w:rPr>
-        <w:footnoteReference w:id="41"/>
-      </w:r>
-      <w:r>
-        <w:t xml:space="preserve"> </w:t>
-      </w:r>
-      <w:r>
-        <w:t xml:space="preserve">en el país. Un</w:t>
-      </w:r>
-      <w:r>
-        <w:t xml:space="preserve"> </w:t>
-      </w:r>
-      <w:hyperlink r:id="rId42">
+        <w:t xml:space="preserve">han sido reportadas principalmente por la Fundación Asociación Latinoamericana para el Desarrollo Alternativo (ALDEA), mediante un</w:t>
+      </w:r>
+      <w:r>
+        <w:t xml:space="preserve"> </w:t>
+      </w:r>
+      <w:hyperlink r:id="rId43">
         <w:r>
           <w:rPr>
             <w:rStyle w:val="Hyperlink"/>
@@ -728,7 +731,54 @@
         <w:t xml:space="preserve"> </w:t>
       </w:r>
       <w:r>
-        <w:t xml:space="preserve">de ALDEA describe de forma general la metodología de los datos</w:t>
+        <w:t xml:space="preserve">que presenta y describe los datos de forma general.</w:t>
+      </w:r>
+      <w:r>
+        <w:rPr>
+          <w:vertAlign w:val="superscript"/>
+        </w:rPr>
+        <w:t xml:space="preserve">[6]</w:t>
+      </w:r>
+      <w:r>
+        <w:t xml:space="preserve"> </w:t>
+      </w:r>
+      <w:r>
+        <w:t xml:space="preserve">realizan una revisión sistemática de estos datos. En cuanto a metodología, se detalla que los datos se recopilan en concordancia con</w:t>
+      </w:r>
+      <w:r>
+        <w:t xml:space="preserve"> </w:t>
+      </w:r>
+      <w:r>
+        <w:t xml:space="preserve">“</w:t>
+      </w:r>
+      <w:r>
+        <w:t xml:space="preserve">criterios de la normativa nacional e internacional, las variables definidas a partir del Protocolo latinoamericano y ecuatoriano de investigación de muertes violentas de mujeres por razones de género</w:t>
+      </w:r>
+      <w:r>
+        <w:t xml:space="preserve">”</w:t>
+      </w:r>
+      <w:r>
+        <w:t xml:space="preserve"> </w:t>
+      </w:r>
+      <w:r>
+        <w:t xml:space="preserve">y los métodos de la</w:t>
+      </w:r>
+      <w:r>
+        <w:t xml:space="preserve"> </w:t>
+      </w:r>
+      <w:hyperlink r:id="rId44">
+        <w:r>
+          <w:rPr>
+            <w:rStyle w:val="Hyperlink"/>
+          </w:rPr>
+          <w:t xml:space="preserve">Red Latinoamericana contra la violencia de Género/MundoSur</w:t>
+        </w:r>
+      </w:hyperlink>
+      <w:r>
+        <w:t xml:space="preserve"> </w:t>
+      </w:r>
+      <w:r>
+        <w:t xml:space="preserve">una asociación civil con sede en Francia y Argentina enfocada en proyectos de género y derechos humanos.</w:t>
       </w:r>
     </w:p>
     <w:p>
@@ -736,7 +786,28 @@
         <w:pStyle w:val="BodyText"/>
       </w:pPr>
       <w:r>
-        <w:t xml:space="preserve">De acuerdo a estos datos como se puede ver en el gráfico 4, el año 2022 ha sido el que más femicidios ha presentado con un cambio porcentual de 5.58% en comparación al 2021. Cabe recalcar que ALDEA dentro de los femicidios también considera muerte de mujeres por delincuencia organizada y transfemicidios, los cuales hacen referencia al asesinato de hombres que se identifcan con el género femenino (mujeres trans). Las otras instituciones que poseen datos de femicidios en Ecuador no abarcan o al menos no detallan que este tipo de delito (transmeficidio) esté dentro de lo que clasifican como</w:t>
+        <w:t xml:space="preserve">Esta última organización se ha enfocado en general una sistematización del monitoreo y visibilización de feminicidios en América Latina desde la pandemia del COVID-19, en donde se determina que la manera de contabilizar los feminicidios está sujeta a cambios en cada país, puesto que para construir las bases de datos de MundoSur, la organización ¨respetó el criterio utilizado por cada fuente/país para la caracterización del femicidio/feminicidio”</w:t>
+      </w:r>
+      <w:r>
+        <w:rPr>
+          <w:vertAlign w:val="superscript"/>
+        </w:rPr>
+        <w:t xml:space="preserve">[7]</w:t>
+      </w:r>
+      <w:r>
+        <w:t xml:space="preserve"> </w:t>
+      </w:r>
+      <w:r>
+        <w:t xml:space="preserve">(p. 8). Si bien se menciona en la página web de MundoSur que desde 2021 se creó una co-metodología de contabilización de femicidios</w:t>
+      </w:r>
+      <w:r>
+        <w:rPr>
+          <w:vertAlign w:val="superscript"/>
+        </w:rPr>
+        <w:t xml:space="preserve">[8]</w:t>
+      </w:r>
+      <w:r>
+        <w:t xml:space="preserve">, no existen documentos metodólogicos que la describan. Se entiende que las definiciones comunes que entrelazan los datos de feminicidios entre los miembros de organización son los posibles sujetos activos y pasivos del crimen de feminicidio: en caso del sujeto pasivo o víctima:</w:t>
       </w:r>
       <w:r>
         <w:t xml:space="preserve"> </w:t>
@@ -745,23 +816,174 @@
         <w:t xml:space="preserve">“</w:t>
       </w:r>
       <w:r>
-        <w:t xml:space="preserve">femicidios</w:t>
+        <w:t xml:space="preserve">se entenderá por víctima a toda mujer o grupo de mujeres que sufra o haya sufrido femicidio […] se entiende por mujer, cualquier persona que se autoperciba como tal</w:t>
       </w:r>
       <w:r>
         <w:t xml:space="preserve">”</w:t>
       </w:r>
       <w:r>
-        <w:t xml:space="preserve">. Por esto se esperaría que el número de femicidios presentado por ALDEA sea mayor al de las otras instituciones. Sin embargo al considerar defunciones de mujeres en general como se puede observar en el gráfico 5, ALDEA tiene un menor número de tipo de muerte clasificada como femicidio.</w:t>
-      </w:r>
-    </w:p>
-    <w:bookmarkEnd w:id="43"/>
-    <w:bookmarkStart w:id="52" w:name="el-problema-de-rendición-de-cuentas"/>
+        <w:t xml:space="preserve"> </w:t>
+      </w:r>
+      <w:r>
+        <w:t xml:space="preserve">(p.7), lo que permite la posibilidad de contabilizar transfemicidios y en caso del sujeto activo o perpetrador:</w:t>
+      </w:r>
+      <w:r>
+        <w:t xml:space="preserve"> </w:t>
+      </w:r>
+      <w:r>
+        <w:t xml:space="preserve">“</w:t>
+      </w:r>
+      <w:r>
+        <w:t xml:space="preserve">puede ser cualquier persona (varón, en la mayoría de las legislaciones) o grupo de particulares (como en los casos de redes de prostitución o de trata de personas, pandillas, mafias, u otras formas de crímenes organizados).</w:t>
+      </w:r>
+      <w:r>
+        <w:t xml:space="preserve">”</w:t>
+      </w:r>
+      <w:r>
+        <w:t xml:space="preserve"> </w:t>
+      </w:r>
+      <w:r>
+        <w:t xml:space="preserve">(p.9). Estas definiciones son consistentes con el</w:t>
+      </w:r>
+      <w:r>
+        <w:t xml:space="preserve"> </w:t>
+      </w:r>
+      <w:hyperlink r:id="rId45">
+        <w:r>
+          <w:rPr>
+            <w:rStyle w:val="Hyperlink"/>
+          </w:rPr>
+          <w:t xml:space="preserve">Modelo de protocolo latinoamericano de investigación de la muerte violenta de mujeres por razones de género, femicidio/feminicidio</w:t>
+        </w:r>
+      </w:hyperlink>
+      <w:r>
+        <w:rPr>
+          <w:rStyle w:val="FootnoteReference"/>
+        </w:rPr>
+        <w:footnoteReference w:id="46"/>
+      </w:r>
+      <w:r>
+        <w:t xml:space="preserve">, que ALDEA habria adoptado desde 2017</w:t>
+      </w:r>
+      <w:r>
+        <w:rPr>
+          <w:vertAlign w:val="superscript"/>
+        </w:rPr>
+        <w:t xml:space="preserve">[6]</w:t>
+      </w:r>
+      <w:r>
+        <w:t xml:space="preserve">. Particularmente,</w:t>
+      </w:r>
+      <w:r>
+        <w:rPr>
+          <w:vertAlign w:val="superscript"/>
+        </w:rPr>
+        <w:t xml:space="preserve">[6]</w:t>
+      </w:r>
+      <w:r>
+        <w:t xml:space="preserve"> </w:t>
+      </w:r>
+      <w:r>
+        <w:t xml:space="preserve">señalan que, entre los datos de femicidios recopilados por ALDEA, se consideran asesinatos de mujeres en contextos de narcotráfico (ej. la pareja de un narcotraficante). Esto representa un problema para comparar esta fuente con otras, puesto que, como hemos visto anteriormente, los casos contra femicidas suelen construirse mayormente en casos de relaciones sentimentales tornadas violentas, y no en casos de delincuencia organizada. Esto hace que necesariamente el indicador de ALDEA sea siempre superior al indicador del reporte oficial del gobierno, puesto que éste último siempre separa muertes violentas de mujeres en contextos de delicuencia organizada, por lo que en el gráfico siguiente comparamos los datos de ALDEA con las muertes violentas (totales) del reporte oficial (abreviado como FGE) y con los datos del Registro Civil.</w:t>
+      </w:r>
+    </w:p>
+    <w:p>
+      <w:pPr>
+        <w:pStyle w:val="BodyText"/>
+      </w:pPr>
+      <w:r>
+        <w:drawing>
+          <wp:inline>
+            <wp:extent cx="5334000" cy="2987039"/>
+            <wp:effectExtent b="0" l="0" r="0" t="0"/>
+            <wp:docPr descr="" title="" id="48" name="Picture"/>
+            <a:graphic>
+              <a:graphicData uri="http://schemas.openxmlformats.org/drawingml/2006/picture">
+                <pic:pic>
+                  <pic:nvPicPr>
+                    <pic:cNvPr descr="../images/graf4-comparacion.png" id="49" name="Picture"/>
+                    <pic:cNvPicPr>
+                      <a:picLocks noChangeArrowheads="1" noChangeAspect="1"/>
+                    </pic:cNvPicPr>
+                  </pic:nvPicPr>
+                  <pic:blipFill>
+                    <a:blip r:embed="rId47"/>
+                    <a:stretch>
+                      <a:fillRect/>
+                    </a:stretch>
+                  </pic:blipFill>
+                  <pic:spPr bwMode="auto">
+                    <a:xfrm>
+                      <a:off x="0" y="0"/>
+                      <a:ext cx="5334000" cy="2987039"/>
+                    </a:xfrm>
+                    <a:prstGeom prst="rect">
+                      <a:avLst/>
+                    </a:prstGeom>
+                    <a:noFill/>
+                    <a:ln w="9525">
+                      <a:noFill/>
+                      <a:headEnd/>
+                      <a:tailEnd/>
+                    </a:ln>
+                  </pic:spPr>
+                </pic:pic>
+              </a:graphicData>
+            </a:graphic>
+          </wp:inline>
+        </w:drawing>
+      </w:r>
+    </w:p>
+    <w:p>
+      <w:pPr>
+        <w:pStyle w:val="BodyText"/>
+      </w:pPr>
+      <w:r>
+        <w:t xml:space="preserve">Existe, adicionalmente, un problema adicional con el indicador de ALDEA y se debe al hecho de que en el año 2021 se empezaron a incluir los asesinatos de mujeres por sicariato a manera de femicidio</w:t>
+      </w:r>
+      <w:r>
+        <w:rPr>
+          <w:vertAlign w:val="superscript"/>
+        </w:rPr>
+        <w:t xml:space="preserve">[6]</w:t>
+      </w:r>
+      <w:r>
+        <w:t xml:space="preserve">, lo que no es consecuente con la tipificación de femicidio según la legislación ecuatoriana. El considerable aumento de 2020 a 2021 es artificial por esta misma razón, puesto a que antes del 2021 ALDEA no había tomado en cuenta sicariatos en sus cifras. Por esto, no se puede esperar que el indicador de ALDEA sea igual al indicador del Ministerio de Gobierno de femicidios debido a estos detalles (incluyendo además los transfemicidios, que el Gobierno Nacional ignora completamente), por lo que la comparación del gráfico anterior es la adecuada. En este caso, el indicador de ALDEA subestima las muertes violentas de mujeres, sin embargo, debido a que el indicador es inestable a través de los años, no se puede asegurar la comparabilidad año a año de esta cifra.</w:t>
+      </w:r>
+    </w:p>
+    <w:p>
+      <w:pPr>
+        <w:pStyle w:val="BodyText"/>
+      </w:pPr>
+      <w:r>
+        <w:t xml:space="preserve">Considerando este problema, se podría analizar las cifras entre 2021 y 2022, sin embargo, no incluimos datos del 2022 al no existir datos disponibles para el Registro Civil para un año que aun no ha terminado. Nos contactamos con la fundación ALDEA para solicitar acceso directo a sus datos e investigar un considerable aumento de los femicidios (de la forma que esta organización los mide), pero lastimosamente nuestra solicitud no fue aprobada por los responsables de la organización, quienes citaron preocupaciones de privacidad al liberar las bases de datos. Esto dificulta la tarea de analizar el importante aumento de femicidios en el 2022, en donde del 1 de enero hasta el 31 de mayo se habrían cometido alrededor del 60% de femicidios que se cometieron en el 2021</w:t>
+      </w:r>
+      <w:r>
+        <w:rPr>
+          <w:vertAlign w:val="superscript"/>
+        </w:rPr>
+        <w:t xml:space="preserve">[9]</w:t>
+      </w:r>
+      <w:r>
+        <w:t xml:space="preserve">. Sin embargo, debido a la inclusión de los sicariatos y muertes en contexto de delincuencia organizada en este indicador, se podría argumentar que los femicidios han aumentado debido al aumento generalizado de la violencia en el Ecuador de los últimos dos años, tal y cómo nos permiten ver los datos del Gobierno Nacional.</w:t>
+      </w:r>
+    </w:p>
+    <w:bookmarkEnd w:id="50"/>
+    <w:bookmarkStart w:id="69" w:name="el-problema-de-rendición-de-cuentas"/>
     <w:p>
       <w:pPr>
         <w:pStyle w:val="Heading1"/>
       </w:pPr>
       <w:r>
-        <w:t xml:space="preserve">El Problema de Rendición de Cuentas ?</w:t>
+        <w:t xml:space="preserve">El Problema de Rendición de Cuentas</w:t>
+      </w:r>
+    </w:p>
+    <w:p>
+      <w:pPr>
+        <w:pStyle w:val="FirstParagraph"/>
+      </w:pPr>
+      <w:r>
+        <w:t xml:space="preserve">El presente análisis cuantitativo de los datos disponibles sobre las muertes violentas de mujeres nos permiten llegar a las siguientes conclusiones:</w:t>
       </w:r>
     </w:p>
     <w:p>
@@ -840,8 +1062,8 @@
         </m:r>
       </m:oMath>
     </w:p>
-    <w:bookmarkStart w:id="51" w:name="refs"/>
-    <w:bookmarkStart w:id="45" w:name="ref-fiscalía"/>
+    <w:bookmarkStart w:id="68" w:name="refs"/>
+    <w:bookmarkStart w:id="52" w:name="ref-fiscalía"/>
     <w:p>
       <w:pPr>
         <w:pStyle w:val="Bibliography"/>
@@ -900,7 +1122,7 @@
       <w:r>
         <w:t xml:space="preserve"> </w:t>
       </w:r>
-      <w:hyperlink r:id="rId44">
+      <w:hyperlink r:id="rId51">
         <w:r>
           <w:rPr>
             <w:rStyle w:val="Hyperlink"/>
@@ -909,8 +1131,8 @@
         </w:r>
       </w:hyperlink>
     </w:p>
-    <w:bookmarkEnd w:id="45"/>
-    <w:bookmarkStart w:id="46" w:name="ref-analític2022"/>
+    <w:bookmarkEnd w:id="52"/>
+    <w:bookmarkStart w:id="53" w:name="ref-analític2022"/>
     <w:p>
       <w:pPr>
         <w:pStyle w:val="Bibliography"/>
@@ -943,8 +1165,8 @@
         </w:r>
       </w:hyperlink>
     </w:p>
-    <w:bookmarkEnd w:id="46"/>
-    <w:bookmarkStart w:id="48" w:name="ref-homicidi2021"/>
+    <w:bookmarkEnd w:id="53"/>
+    <w:bookmarkStart w:id="55" w:name="ref-homicidi2021"/>
     <w:p>
       <w:pPr>
         <w:pStyle w:val="Bibliography"/>
@@ -968,7 +1190,7 @@
       <w:r>
         <w:t xml:space="preserve"> </w:t>
       </w:r>
-      <w:hyperlink r:id="rId47">
+      <w:hyperlink r:id="rId54">
         <w:r>
           <w:rPr>
             <w:rStyle w:val="Hyperlink"/>
@@ -977,8 +1199,8 @@
         </w:r>
       </w:hyperlink>
     </w:p>
-    <w:bookmarkEnd w:id="48"/>
-    <w:bookmarkStart w:id="50" w:name="ref-panamá"/>
+    <w:bookmarkEnd w:id="55"/>
+    <w:bookmarkStart w:id="57" w:name="ref-panamá"/>
     <w:p>
       <w:pPr>
         <w:pStyle w:val="Bibliography"/>
@@ -999,7 +1221,7 @@
       <w:r>
         <w:t xml:space="preserve"> </w:t>
       </w:r>
-      <w:hyperlink r:id="rId49">
+      <w:hyperlink r:id="rId56">
         <w:r>
           <w:rPr>
             <w:rStyle w:val="Hyperlink"/>
@@ -1008,9 +1230,206 @@
         </w:r>
       </w:hyperlink>
     </w:p>
-    <w:bookmarkEnd w:id="50"/>
-    <w:bookmarkEnd w:id="51"/>
-    <w:bookmarkEnd w:id="52"/>
+    <w:bookmarkEnd w:id="57"/>
+    <w:bookmarkStart w:id="59" w:name="ref-desarrol"/>
+    <w:p>
+      <w:pPr>
+        <w:pStyle w:val="Bibliography"/>
+      </w:pPr>
+      <w:r>
+        <w:t xml:space="preserve">5.</w:t>
+      </w:r>
+      <w:r>
+        <w:t xml:space="preserve"> </w:t>
+      </w:r>
+      <w:r>
+        <w:rPr>
+          <w:iCs/>
+          <w:i/>
+        </w:rPr>
+        <w:t xml:space="preserve">Desarrollo de herramientas y estudios sobre femicidio en Ecuador</w:t>
+      </w:r>
+      <w:r>
+        <w:t xml:space="preserve">. (n.d.).</w:t>
+      </w:r>
+      <w:r>
+        <w:t xml:space="preserve"> </w:t>
+      </w:r>
+      <w:hyperlink r:id="rId58">
+        <w:r>
+          <w:rPr>
+            <w:rStyle w:val="Hyperlink"/>
+          </w:rPr>
+          <w:t xml:space="preserve">http://www.fundacionaldea.org/noticias-aldea/desarrolloherramienta</w:t>
+        </w:r>
+      </w:hyperlink>
+    </w:p>
+    <w:bookmarkEnd w:id="59"/>
+    <w:bookmarkStart w:id="61" w:name="ref-zambrano2022"/>
+    <w:p>
+      <w:pPr>
+        <w:pStyle w:val="Bibliography"/>
+      </w:pPr>
+      <w:r>
+        <w:t xml:space="preserve">6. Zambrano, G. C., &amp; Guerra Garcés, G. (2022).</w:t>
+      </w:r>
+      <w:r>
+        <w:t xml:space="preserve"> </w:t>
+      </w:r>
+      <w:r>
+        <w:rPr>
+          <w:iCs/>
+          <w:i/>
+        </w:rPr>
+        <w:t xml:space="preserve">Femicidios en Ecuador: Realidades ocultas, datos olvidados e invisibilizados</w:t>
+      </w:r>
+      <w:r>
+        <w:t xml:space="preserve"> </w:t>
+      </w:r>
+      <w:r>
+        <w:t xml:space="preserve">(p. 78).</w:t>
+      </w:r>
+      <w:r>
+        <w:t xml:space="preserve"> </w:t>
+      </w:r>
+      <w:hyperlink r:id="rId60">
+        <w:r>
+          <w:rPr>
+            <w:rStyle w:val="Hyperlink"/>
+          </w:rPr>
+          <w:t xml:space="preserve">https://nube.fundacionaldea.org/index.php/s/QqmLd25Ex596g36</w:t>
+        </w:r>
+      </w:hyperlink>
+    </w:p>
+    <w:bookmarkEnd w:id="61"/>
+    <w:bookmarkStart w:id="63" w:name="ref-mundosur2020"/>
+    <w:p>
+      <w:pPr>
+        <w:pStyle w:val="Bibliography"/>
+      </w:pPr>
+      <w:r>
+        <w:t xml:space="preserve">7. MundoSur. (2020).</w:t>
+      </w:r>
+      <w:r>
+        <w:t xml:space="preserve"> </w:t>
+      </w:r>
+      <w:r>
+        <w:rPr>
+          <w:iCs/>
+          <w:i/>
+        </w:rPr>
+        <w:t xml:space="preserve">Mapa Lationamericano de Feminicidios: Marco Teórico</w:t>
+      </w:r>
+      <w:r>
+        <w:t xml:space="preserve"> </w:t>
+      </w:r>
+      <w:r>
+        <w:t xml:space="preserve">(p. 15).</w:t>
+      </w:r>
+      <w:r>
+        <w:t xml:space="preserve"> </w:t>
+      </w:r>
+      <w:hyperlink r:id="rId62">
+        <w:r>
+          <w:rPr>
+            <w:rStyle w:val="Hyperlink"/>
+          </w:rPr>
+          <w:t xml:space="preserve">https://mundosur.org/wp-content/uploads/2021/09/Mapa-Latinoamericano-de-Femicidios.-MT.pdf</w:t>
+        </w:r>
+      </w:hyperlink>
+    </w:p>
+    <w:bookmarkEnd w:id="63"/>
+    <w:bookmarkStart w:id="65" w:name="ref-mundosur"/>
+    <w:p>
+      <w:pPr>
+        <w:pStyle w:val="Bibliography"/>
+      </w:pPr>
+      <w:r>
+        <w:t xml:space="preserve">8. MundoSur. (n.d.).</w:t>
+      </w:r>
+      <w:r>
+        <w:t xml:space="preserve"> </w:t>
+      </w:r>
+      <w:r>
+        <w:rPr>
+          <w:iCs/>
+          <w:i/>
+        </w:rPr>
+        <w:t xml:space="preserve">¿Quiénes somos?</w:t>
+      </w:r>
+      <w:r>
+        <w:rPr>
+          <w:iCs/>
+          <w:i/>
+        </w:rPr>
+        <w:t xml:space="preserve"> </w:t>
+      </w:r>
+      <w:r>
+        <w:rPr>
+          <w:iCs/>
+          <w:i/>
+        </w:rPr>
+        <w:t xml:space="preserve"> </w:t>
+      </w:r>
+      <w:r>
+        <w:rPr>
+          <w:iCs/>
+          <w:i/>
+        </w:rPr>
+        <w:t xml:space="preserve">MUNDOSUR</w:t>
+      </w:r>
+      <w:r>
+        <w:t xml:space="preserve">.</w:t>
+      </w:r>
+      <w:r>
+        <w:t xml:space="preserve"> </w:t>
+      </w:r>
+      <w:hyperlink r:id="rId64">
+        <w:r>
+          <w:rPr>
+            <w:rStyle w:val="Hyperlink"/>
+          </w:rPr>
+          <w:t xml:space="preserve">https://mundosur.org/sobre-mundosur/</w:t>
+        </w:r>
+      </w:hyperlink>
+    </w:p>
+    <w:bookmarkEnd w:id="65"/>
+    <w:bookmarkStart w:id="67" w:name="ref-trujillo2022"/>
+    <w:p>
+      <w:pPr>
+        <w:pStyle w:val="Bibliography"/>
+      </w:pPr>
+      <w:r>
+        <w:t xml:space="preserve">9. Trujillo, Y. (2022).</w:t>
+      </w:r>
+      <w:r>
+        <w:t xml:space="preserve"> </w:t>
+      </w:r>
+      <w:r>
+        <w:rPr>
+          <w:iCs/>
+          <w:i/>
+        </w:rPr>
+        <w:t xml:space="preserve">Alianza Mapeo: En lo que va del 2022 ya se ha producido el 60</w:t>
+      </w:r>
+      <w:r>
+        <w:t xml:space="preserve">.</w:t>
+      </w:r>
+      <w:r>
+        <w:t xml:space="preserve"> </w:t>
+      </w:r>
+      <w:hyperlink r:id="rId66">
+        <w:r>
+          <w:rPr>
+            <w:rStyle w:val="Hyperlink"/>
+          </w:rPr>
+          <w:t xml:space="preserve">https://www.elcomercio.com/actualidad/alianza-mapeo-en-lo-que-va-del-2022-ya-se-ha-producido-el-60-de-los-femicidios-del-2021.html</w:t>
+        </w:r>
+      </w:hyperlink>
+    </w:p>
+    <w:bookmarkEnd w:id="67"/>
+    <w:bookmarkEnd w:id="68"/>
+    <w:bookmarkEnd w:id="69"/>
     <w:sectPr/>
   </w:body>
 </w:document>
@@ -1195,13 +1614,50 @@
         <w:t xml:space="preserve"> </w:t>
       </w:r>
       <w:r>
-        <w:t xml:space="preserve">En general, el término feminicidio es diferente al femicido debido a que el primero abarca un sentido político en contra del gobierno de turno por la falta del mismo ante el asesinato de una mujer por el hecho de ser mujer, es decir, el feminicidio acarrea el concepto de la impunidad que un Estado desatento genera</w:t>
+        <w:t xml:space="preserve">En general, el término feminicidio es diferente al femicidio debido a que el primero abarca un sentido político en contra del gobierno de turno por la falta del mismo ante el asesinato de una mujer por el hecho de ser mujer, es decir, el feminicidio acarrea el concepto de la impunidad que un Estado desatento genera</w:t>
       </w:r>
       <w:r>
         <w:rPr>
           <w:vertAlign w:val="superscript"/>
         </w:rPr>
         <w:t xml:space="preserve">[4]</w:t>
+      </w:r>
+      <w:r>
+        <w:t xml:space="preserve">. La Fundación ALDEA, quien reporta las cifras de esta iniciativa menciona</w:t>
+      </w:r>
+      <w:r>
+        <w:t xml:space="preserve"> </w:t>
+      </w:r>
+      <w:r>
+        <w:t xml:space="preserve">“</w:t>
+      </w:r>
+      <w:r>
+        <w:t xml:space="preserve">[el] término feminicidio […] alude a la responsabilidad estatal para el cometimiento de este delito</w:t>
+      </w:r>
+      <w:r>
+        <w:t xml:space="preserve">”</w:t>
+      </w:r>
+      <w:r>
+        <w:t xml:space="preserve">.</w:t>
+      </w:r>
+    </w:p>
+  </w:footnote>
+  <w:footnote w:id="46">
+    <w:p>
+      <w:pPr>
+        <w:pStyle w:val="FootnoteText"/>
+      </w:pPr>
+      <w:r>
+        <w:rPr>
+          <w:rStyle w:val="FootnoteReference"/>
+        </w:rPr>
+        <w:footnoteRef/>
+      </w:r>
+      <w:r>
+        <w:t xml:space="preserve"> </w:t>
+      </w:r>
+      <w:r>
+        <w:t xml:space="preserve">Este documento, publicado en 2014, dió paso a la investigación penal del delito de femicidio, lo que habría permitido al estado ecuatoriano tipificar el mismo en agosto del mismo año.</w:t>
       </w:r>
     </w:p>
   </w:footnote>
@@ -1286,8 +1742,87 @@
       </w:pPr>
     </w:lvl>
   </w:abstractNum>
+  <w:abstractNum w:abstractNumId="991">
+    <w:nsid w:val="A991"/>
+    <w:multiLevelType w:val="multilevel"/>
+    <w:lvl w:ilvl="0">
+      <w:numFmt w:val="bullet"/>
+      <w:lvlText w:val="•"/>
+      <w:lvlJc w:val="left"/>
+      <w:pPr>
+        <w:ind w:left="720" w:hanging="480"/>
+      </w:pPr>
+    </w:lvl>
+    <w:lvl w:ilvl="1">
+      <w:numFmt w:val="bullet"/>
+      <w:lvlText w:val="–"/>
+      <w:lvlJc w:val="left"/>
+      <w:pPr>
+        <w:ind w:left="1440" w:hanging="480"/>
+      </w:pPr>
+    </w:lvl>
+    <w:lvl w:ilvl="2">
+      <w:numFmt w:val="bullet"/>
+      <w:lvlText w:val="•"/>
+      <w:lvlJc w:val="left"/>
+      <w:pPr>
+        <w:ind w:left="2160" w:hanging="480"/>
+      </w:pPr>
+    </w:lvl>
+    <w:lvl w:ilvl="3">
+      <w:numFmt w:val="bullet"/>
+      <w:lvlText w:val="–"/>
+      <w:lvlJc w:val="left"/>
+      <w:pPr>
+        <w:ind w:left="2880" w:hanging="480"/>
+      </w:pPr>
+    </w:lvl>
+    <w:lvl w:ilvl="4">
+      <w:numFmt w:val="bullet"/>
+      <w:lvlText w:val="•"/>
+      <w:lvlJc w:val="left"/>
+      <w:pPr>
+        <w:ind w:left="3600" w:hanging="480"/>
+      </w:pPr>
+    </w:lvl>
+    <w:lvl w:ilvl="5">
+      <w:numFmt w:val="bullet"/>
+      <w:lvlText w:val="–"/>
+      <w:lvlJc w:val="left"/>
+      <w:pPr>
+        <w:ind w:left="4320" w:hanging="480"/>
+      </w:pPr>
+    </w:lvl>
+    <w:lvl w:ilvl="6">
+      <w:numFmt w:val="bullet"/>
+      <w:lvlText w:val="•"/>
+      <w:lvlJc w:val="left"/>
+      <w:pPr>
+        <w:ind w:left="5040" w:hanging="480"/>
+      </w:pPr>
+    </w:lvl>
+    <w:lvl w:ilvl="7">
+      <w:numFmt w:val="bullet"/>
+      <w:lvlText w:val="–"/>
+      <w:lvlJc w:val="left"/>
+      <w:pPr>
+        <w:ind w:left="5760" w:hanging="480"/>
+      </w:pPr>
+    </w:lvl>
+    <w:lvl w:ilvl="8">
+      <w:numFmt w:val="bullet"/>
+      <w:lvlText w:val="•"/>
+      <w:lvlJc w:val="left"/>
+      <w:pPr>
+        <w:ind w:left="6480" w:hanging="480"/>
+      </w:pPr>
+    </w:lvl>
+  </w:abstractNum>
   <w:num w:numId="1000">
     <w:abstractNumId w:val="990"/>
+  </w:num>
+  <w:num w:numId="1001">
+    <w:abstractNumId w:val="991"/>
   </w:num>
 </w:numbering>
 </file>

</xml_diff>

<commit_message>
Final first draft details.
</commit_message>
<xml_diff>
--- a/report/Femicidios-en-el-Ecuador.docx
+++ b/report/Femicidios-en-el-Ecuador.docx
@@ -969,7 +969,7 @@
       </w:r>
     </w:p>
     <w:bookmarkEnd w:id="50"/>
-    <w:bookmarkStart w:id="69" w:name="el-problema-de-rendición-de-cuentas"/>
+    <w:bookmarkStart w:id="71" w:name="el-problema-de-rendición-de-cuentas"/>
     <w:p>
       <w:pPr>
         <w:pStyle w:val="Heading1"/>
@@ -988,88 +988,92 @@
     </w:p>
     <w:p>
       <w:pPr>
+        <w:numPr>
+          <w:ilvl w:val="0"/>
+          <w:numId w:val="1001"/>
+        </w:numPr>
+      </w:pPr>
+      <w:r>
+        <w:t xml:space="preserve">Tanto en 2017 como en 2022 han existido picos de muertes violentas de mujeres en el Ecuador, medidas por el indicador de femicidios oficial del Gobierno Nacional</w:t>
+      </w:r>
+    </w:p>
+    <w:p>
+      <w:pPr>
+        <w:numPr>
+          <w:ilvl w:val="0"/>
+          <w:numId w:val="1001"/>
+        </w:numPr>
+      </w:pPr>
+      <w:r>
+        <w:t xml:space="preserve">Lastimosamente, no existe una forma clara de investigar a que se deben los movimientos de muertes violentas de mujeres en contexto delictitvo debido a la falta de apertura de los datos de las numerosas instituciones públicas que los reportan</w:t>
+      </w:r>
+    </w:p>
+    <w:p>
+      <w:pPr>
+        <w:numPr>
+          <w:ilvl w:val="0"/>
+          <w:numId w:val="1001"/>
+        </w:numPr>
+      </w:pPr>
+      <w:r>
+        <w:t xml:space="preserve">Buena parte del aumento de las muertes violentas de mujeres (total) en 2022 se debe a un aumento de las muertes violentas que</w:t>
+      </w:r>
+      <w:r>
+        <w:t xml:space="preserve"> </w:t>
+      </w:r>
+      <w:r>
+        <w:rPr>
+          <w:bCs/>
+          <w:b/>
+        </w:rPr>
+        <w:t xml:space="preserve">no</w:t>
+      </w:r>
+      <w:r>
+        <w:t xml:space="preserve"> </w:t>
+      </w:r>
+      <w:r>
+        <w:t xml:space="preserve">se categorizaron como femicidio, es decir, muertes como sicariatos, homicidios, asesinatos, entre otros delitos tipificados en el COIP.</w:t>
+      </w:r>
+    </w:p>
+    <w:p>
+      <w:pPr>
+        <w:numPr>
+          <w:ilvl w:val="0"/>
+          <w:numId w:val="1001"/>
+        </w:numPr>
+      </w:pPr>
+      <w:r>
+        <w:t xml:space="preserve">La Fiscalía General del Estado ofrece una base de datos de denuncias de femicidios y otros delitos, pero no permite realizar un análisis adecuado de víctimas y victimarios, por lo que se desconoce como las instituciones públicas calculan los indicadores presentados en los reportes que se presentan al público</w:t>
+      </w:r>
+    </w:p>
+    <w:p>
+      <w:pPr>
+        <w:numPr>
+          <w:ilvl w:val="0"/>
+          <w:numId w:val="1001"/>
+        </w:numPr>
+      </w:pPr>
+      <w:r>
+        <w:t xml:space="preserve">Las organizaciones civiles han denunciado la falta de seriedad en la presentación de datos de violencia de género del estado ecuatoriano, sin embargo, aun no ha aparecido una iniciativa clara para solucionar este problema; un indicador alternativo al oficial fue analizado, pero no es posible sacar mayores conclusiones debido a una falta de precision metodológica y apertura de datos</w:t>
+      </w:r>
+    </w:p>
+    <w:p>
+      <w:pPr>
+        <w:numPr>
+          <w:ilvl w:val="0"/>
+          <w:numId w:val="1001"/>
+        </w:numPr>
+      </w:pPr>
+      <w:r>
+        <w:t xml:space="preserve">No es posible determinar si es que el 2022 es definitivamente un año particularmente violento hacia las mujeres o hacia todos los ecuatorianos en general: buena parte del análisis sugiere que es el aumento sostenido de la violencia de los últimos dos año lo que parece estar correlacionado con el aumento de muertes de mujeres, pero no podemos estar seguros sin un mejor acceso a los datos.</w:t>
+      </w:r>
+    </w:p>
+    <w:p>
+      <w:pPr>
         <w:pStyle w:val="FirstParagraph"/>
       </w:pPr>
-      <m:oMath>
-        <m:r>
-          <m:t>m</m:t>
-        </m:r>
-        <m:r>
-          <m:t>e</m:t>
-        </m:r>
-        <m:r>
-          <m:t>d</m:t>
-        </m:r>
-        <m:r>
-          <m:t>i</m:t>
-        </m:r>
-        <m:r>
-          <m:t>o</m:t>
-        </m:r>
-        <m:r>
-          <m:t>c</m:t>
-        </m:r>
-        <m:r>
-          <m:t>r</m:t>
-        </m:r>
-        <m:r>
-          <m:t>i</m:t>
-        </m:r>
-        <m:r>
-          <m:t>d</m:t>
-        </m:r>
-        <m:r>
-          <m:t>a</m:t>
-        </m:r>
-        <m:r>
-          <m:t>d</m:t>
-        </m:r>
-        <m:r>
-          <m:t>c</m:t>
-        </m:r>
-        <m:r>
-          <m:t>u</m:t>
-        </m:r>
-        <m:r>
-          <m:t>a</m:t>
-        </m:r>
-        <m:r>
-          <m:t>n</m:t>
-        </m:r>
-        <m:r>
-          <m:t>t</m:t>
-        </m:r>
-        <m:r>
-          <m:t>i</m:t>
-        </m:r>
-        <m:r>
-          <m:t>t</m:t>
-        </m:r>
-        <m:r>
-          <m:t>a</m:t>
-        </m:r>
-        <m:r>
-          <m:t>t</m:t>
-        </m:r>
-        <m:r>
-          <m:t>i</m:t>
-        </m:r>
-        <m:r>
-          <m:t>v</m:t>
-        </m:r>
-        <m:r>
-          <m:t>a</m:t>
-        </m:r>
-      </m:oMath>
-    </w:p>
-    <w:bookmarkStart w:id="68" w:name="refs"/>
-    <w:bookmarkStart w:id="52" w:name="ref-fiscalía"/>
-    <w:p>
-      <w:pPr>
-        <w:pStyle w:val="Bibliography"/>
-      </w:pPr>
-      <w:r>
-        <w:t xml:space="preserve">1. Físcalía General del Estado. (n.d.).</w:t>
+      <w:r>
+        <w:t xml:space="preserve">La falta de seriedad en la publicación de datos y en el mantenimiento de bases de datos abiertas evidencian un problema grave: un problema de rendición de cuentas, en donde las instituciones estatales muestran poco o ningún incentivo de demostrar al público lo que se investiga y lo que se pretende hacer justicia. La sociedad civil definitivamente lleva varios pasos por delante, pero debemos caminar hacia el acceso abierto si se pretende realmente llegar a un ambiente de libre intercambio de información para formular mejor política pública. Sin un sistema fiable de contabilizacion de muertes violentas, no existirán mecanismos de rendición de cuentas en donde las instituciones públicas encargadas de mantener la paz y/o perseguir la justicia justifiquen su razón de existir y donde los tomadores de decisiones puedan crear política política informada en información científica. La</w:t>
       </w:r>
       <w:r>
         <w:t xml:space="preserve"> </w:t>
@@ -1079,41 +1083,76 @@
           <w:iCs/>
           <w:i/>
         </w:rPr>
-        <w:t xml:space="preserve">Fiscalía General del Estado |</w:t>
+        <w:t xml:space="preserve">mediocridad cuantitativa</w:t>
+      </w:r>
+      <w:r>
+        <w:t xml:space="preserve"> </w:t>
+      </w:r>
+      <w:r>
+        <w:t xml:space="preserve">del estado ecuatoriano no es más que una consecuencia de la gigantesca dificultad que existe en navegar el coloso estatal, este coloso ha existido desde tiempos inmemorables, por lo que no se puede culpar a un gobierno u otro de su existencia</w:t>
+      </w:r>
+      <w:r>
+        <w:rPr>
+          <w:rStyle w:val="FootnoteReference"/>
+        </w:rPr>
+        <w:footnoteReference w:id="51"/>
+      </w:r>
+      <w:r>
+        <w:t xml:space="preserve">, sino más bien empezar a preguntarse de como solucionar el problema.</w:t>
+      </w:r>
+    </w:p>
+    <w:bookmarkStart w:id="70" w:name="refs"/>
+    <w:bookmarkStart w:id="53" w:name="ref-fiscalía"/>
+    <w:p>
+      <w:pPr>
+        <w:pStyle w:val="Bibliography"/>
+      </w:pPr>
+      <w:r>
+        <w:t xml:space="preserve">1. Físcalía General del Estado. (n.d.).</w:t>
+      </w:r>
+      <w:r>
+        <w:t xml:space="preserve"> </w:t>
       </w:r>
       <w:r>
         <w:rPr>
           <w:iCs/>
           <w:i/>
         </w:rPr>
-        <w:t xml:space="preserve"> </w:t>
+        <w:t xml:space="preserve">Fiscalía General del Estado |</w:t>
       </w:r>
       <w:r>
         <w:rPr>
           <w:iCs/>
           <w:i/>
         </w:rPr>
-        <w:t xml:space="preserve">“</w:t>
+        <w:t xml:space="preserve"> </w:t>
       </w:r>
       <w:r>
         <w:rPr>
           <w:iCs/>
           <w:i/>
         </w:rPr>
-        <w:t xml:space="preserve">Tipificar el femicidio es un gran paso de la legislación ecuatoriana</w:t>
+        <w:t xml:space="preserve">“</w:t>
       </w:r>
       <w:r>
         <w:rPr>
           <w:iCs/>
           <w:i/>
         </w:rPr>
-        <w:t xml:space="preserve">”</w:t>
+        <w:t xml:space="preserve">Tipificar el femicidio es un gran paso de la legislación ecuatoriana</w:t>
       </w:r>
       <w:r>
         <w:rPr>
           <w:iCs/>
           <w:i/>
         </w:rPr>
+        <w:t xml:space="preserve">”</w:t>
+      </w:r>
+      <w:r>
+        <w:rPr>
+          <w:iCs/>
+          <w:i/>
+        </w:rPr>
         <w:t xml:space="preserve">, fiscal Tania Moreno</w:t>
       </w:r>
       <w:r>
@@ -1122,7 +1161,7 @@
       <w:r>
         <w:t xml:space="preserve"> </w:t>
       </w:r>
-      <w:hyperlink r:id="rId51">
+      <w:hyperlink r:id="rId52">
         <w:r>
           <w:rPr>
             <w:rStyle w:val="Hyperlink"/>
@@ -1131,8 +1170,8 @@
         </w:r>
       </w:hyperlink>
     </w:p>
-    <w:bookmarkEnd w:id="52"/>
-    <w:bookmarkStart w:id="53" w:name="ref-analític2022"/>
+    <w:bookmarkEnd w:id="53"/>
+    <w:bookmarkStart w:id="54" w:name="ref-analític2022"/>
     <w:p>
       <w:pPr>
         <w:pStyle w:val="Bibliography"/>
@@ -1165,8 +1204,8 @@
         </w:r>
       </w:hyperlink>
     </w:p>
-    <w:bookmarkEnd w:id="53"/>
-    <w:bookmarkStart w:id="55" w:name="ref-homicidi2021"/>
+    <w:bookmarkEnd w:id="54"/>
+    <w:bookmarkStart w:id="56" w:name="ref-homicidi2021"/>
     <w:p>
       <w:pPr>
         <w:pStyle w:val="Bibliography"/>
@@ -1190,7 +1229,7 @@
       <w:r>
         <w:t xml:space="preserve"> </w:t>
       </w:r>
-      <w:hyperlink r:id="rId54">
+      <w:hyperlink r:id="rId55">
         <w:r>
           <w:rPr>
             <w:rStyle w:val="Hyperlink"/>
@@ -1199,8 +1238,8 @@
         </w:r>
       </w:hyperlink>
     </w:p>
-    <w:bookmarkEnd w:id="55"/>
-    <w:bookmarkStart w:id="57" w:name="ref-panamá"/>
+    <w:bookmarkEnd w:id="56"/>
+    <w:bookmarkStart w:id="58" w:name="ref-panamá"/>
     <w:p>
       <w:pPr>
         <w:pStyle w:val="Bibliography"/>
@@ -1221,7 +1260,7 @@
       <w:r>
         <w:t xml:space="preserve"> </w:t>
       </w:r>
-      <w:hyperlink r:id="rId56">
+      <w:hyperlink r:id="rId57">
         <w:r>
           <w:rPr>
             <w:rStyle w:val="Hyperlink"/>
@@ -1230,8 +1269,8 @@
         </w:r>
       </w:hyperlink>
     </w:p>
-    <w:bookmarkEnd w:id="57"/>
-    <w:bookmarkStart w:id="59" w:name="ref-desarrol"/>
+    <w:bookmarkEnd w:id="58"/>
+    <w:bookmarkStart w:id="60" w:name="ref-desarrol"/>
     <w:p>
       <w:pPr>
         <w:pStyle w:val="Bibliography"/>
@@ -1255,7 +1294,7 @@
       <w:r>
         <w:t xml:space="preserve"> </w:t>
       </w:r>
-      <w:hyperlink r:id="rId58">
+      <w:hyperlink r:id="rId59">
         <w:r>
           <w:rPr>
             <w:rStyle w:val="Hyperlink"/>
@@ -1264,8 +1303,8 @@
         </w:r>
       </w:hyperlink>
     </w:p>
-    <w:bookmarkEnd w:id="59"/>
-    <w:bookmarkStart w:id="61" w:name="ref-zambrano2022"/>
+    <w:bookmarkEnd w:id="60"/>
+    <w:bookmarkStart w:id="62" w:name="ref-zambrano2022"/>
     <w:p>
       <w:pPr>
         <w:pStyle w:val="Bibliography"/>
@@ -1292,7 +1331,7 @@
       <w:r>
         <w:t xml:space="preserve"> </w:t>
       </w:r>
-      <w:hyperlink r:id="rId60">
+      <w:hyperlink r:id="rId61">
         <w:r>
           <w:rPr>
             <w:rStyle w:val="Hyperlink"/>
@@ -1301,8 +1340,8 @@
         </w:r>
       </w:hyperlink>
     </w:p>
-    <w:bookmarkEnd w:id="61"/>
-    <w:bookmarkStart w:id="63" w:name="ref-mundosur2020"/>
+    <w:bookmarkEnd w:id="62"/>
+    <w:bookmarkStart w:id="64" w:name="ref-mundosur2020"/>
     <w:p>
       <w:pPr>
         <w:pStyle w:val="Bibliography"/>
@@ -1329,7 +1368,7 @@
       <w:r>
         <w:t xml:space="preserve"> </w:t>
       </w:r>
-      <w:hyperlink r:id="rId62">
+      <w:hyperlink r:id="rId63">
         <w:r>
           <w:rPr>
             <w:rStyle w:val="Hyperlink"/>
@@ -1338,8 +1377,8 @@
         </w:r>
       </w:hyperlink>
     </w:p>
-    <w:bookmarkEnd w:id="63"/>
-    <w:bookmarkStart w:id="65" w:name="ref-mundosur"/>
+    <w:bookmarkEnd w:id="64"/>
+    <w:bookmarkStart w:id="66" w:name="ref-mundosur"/>
     <w:p>
       <w:pPr>
         <w:pStyle w:val="Bibliography"/>
@@ -1384,7 +1423,7 @@
       <w:r>
         <w:t xml:space="preserve"> </w:t>
       </w:r>
-      <w:hyperlink r:id="rId64">
+      <w:hyperlink r:id="rId65">
         <w:r>
           <w:rPr>
             <w:rStyle w:val="Hyperlink"/>
@@ -1393,8 +1432,8 @@
         </w:r>
       </w:hyperlink>
     </w:p>
-    <w:bookmarkEnd w:id="65"/>
-    <w:bookmarkStart w:id="67" w:name="ref-trujillo2022"/>
+    <w:bookmarkEnd w:id="66"/>
+    <w:bookmarkStart w:id="68" w:name="ref-trujillo2022"/>
     <w:p>
       <w:pPr>
         <w:pStyle w:val="Bibliography"/>
@@ -1418,7 +1457,7 @@
       <w:r>
         <w:t xml:space="preserve"> </w:t>
       </w:r>
-      <w:hyperlink r:id="rId66">
+      <w:hyperlink r:id="rId67">
         <w:r>
           <w:rPr>
             <w:rStyle w:val="Hyperlink"/>
@@ -1427,9 +1466,35 @@
         </w:r>
       </w:hyperlink>
     </w:p>
-    <w:bookmarkEnd w:id="67"/>
     <w:bookmarkEnd w:id="68"/>
+    <w:bookmarkStart w:id="69" w:name="ref-adoum2000"/>
+    <w:p>
+      <w:pPr>
+        <w:pStyle w:val="Bibliography"/>
+      </w:pPr>
+      <w:r>
+        <w:t xml:space="preserve">10. Adoum, J. E. (2000).</w:t>
+      </w:r>
+      <w:r>
+        <w:t xml:space="preserve"> </w:t>
+      </w:r>
+      <w:r>
+        <w:rPr>
+          <w:iCs/>
+          <w:i/>
+        </w:rPr>
+        <w:t xml:space="preserve">Ecuador: Señas particulares</w:t>
+      </w:r>
+      <w:r>
+        <w:t xml:space="preserve"> </w:t>
+      </w:r>
+      <w:r>
+        <w:t xml:space="preserve">(6th ed., Vol. 1). Eskeletra Editorial.</w:t>
+      </w:r>
+    </w:p>
     <w:bookmarkEnd w:id="69"/>
+    <w:bookmarkEnd w:id="70"/>
+    <w:bookmarkEnd w:id="71"/>
     <w:sectPr/>
   </w:body>
 </w:document>
@@ -1658,6 +1723,34 @@
       </w:r>
       <w:r>
         <w:t xml:space="preserve">Este documento, publicado en 2014, dió paso a la investigación penal del delito de femicidio, lo que habría permitido al estado ecuatoriano tipificar el mismo en agosto del mismo año.</w:t>
+      </w:r>
+    </w:p>
+  </w:footnote>
+  <w:footnote w:id="51">
+    <w:p>
+      <w:pPr>
+        <w:pStyle w:val="FootnoteText"/>
+      </w:pPr>
+      <w:r>
+        <w:rPr>
+          <w:rStyle w:val="FootnoteReference"/>
+        </w:rPr>
+        <w:footnoteRef/>
+      </w:r>
+      <w:r>
+        <w:t xml:space="preserve"> </w:t>
+      </w:r>
+      <w:r>
+        <w:t xml:space="preserve">Véase</w:t>
+      </w:r>
+      <w:r>
+        <w:rPr>
+          <w:vertAlign w:val="superscript"/>
+        </w:rPr>
+        <w:t xml:space="preserve">[10]</w:t>
+      </w:r>
+      <w:r>
+        <w:t xml:space="preserve">.</w:t>
       </w:r>
     </w:p>
   </w:footnote>

</xml_diff>